<commit_message>
Real market negative density - unconstrained SVI fitting, problem occurs
</commit_message>
<xml_diff>
--- a/SVI/no arb SVI.docx
+++ b/SVI/no arb SVI.docx
@@ -4100,8 +4100,9 @@
           </w:rPr>
           <m:t>α+b</m:t>
         </m:r>
-        <m:d>
-          <m:dPr>
+        <m:rad>
+          <m:radPr>
+            <m:degHide m:val="1"/>
             <m:ctrlPr>
               <w:rPr>
                 <w:rFonts w:ascii="Cambria Math" w:hAnsi="Cambria Math"/>
@@ -4109,17 +4110,11 @@
                 <w:lang w:val="en-US"/>
               </w:rPr>
             </m:ctrlPr>
-          </m:dPr>
+          </m:radPr>
+          <m:deg/>
           <m:e>
-            <m:r>
-              <w:rPr>
-                <w:rFonts w:ascii="Cambria Math" w:hAnsi="Cambria Math"/>
-                <w:lang w:val="en-US"/>
-              </w:rPr>
-              <m:t>1-</m:t>
-            </m:r>
-            <m:sSup>
-              <m:sSupPr>
+            <m:d>
+              <m:dPr>
                 <m:ctrlPr>
                   <w:rPr>
                     <w:rFonts w:ascii="Cambria Math" w:hAnsi="Cambria Math"/>
@@ -4127,28 +4122,48 @@
                     <w:lang w:val="en-US"/>
                   </w:rPr>
                 </m:ctrlPr>
-              </m:sSupPr>
+              </m:dPr>
               <m:e>
                 <m:r>
                   <w:rPr>
                     <w:rFonts w:ascii="Cambria Math" w:hAnsi="Cambria Math"/>
                     <w:lang w:val="en-US"/>
                   </w:rPr>
-                  <m:t>ρ</m:t>
+                  <m:t>1-</m:t>
                 </m:r>
+                <m:sSup>
+                  <m:sSupPr>
+                    <m:ctrlPr>
+                      <w:rPr>
+                        <w:rFonts w:ascii="Cambria Math" w:hAnsi="Cambria Math"/>
+                        <w:i/>
+                        <w:lang w:val="en-US"/>
+                      </w:rPr>
+                    </m:ctrlPr>
+                  </m:sSupPr>
+                  <m:e>
+                    <m:r>
+                      <w:rPr>
+                        <w:rFonts w:ascii="Cambria Math" w:hAnsi="Cambria Math"/>
+                        <w:lang w:val="en-US"/>
+                      </w:rPr>
+                      <m:t>ρ</m:t>
+                    </m:r>
+                  </m:e>
+                  <m:sup>
+                    <m:r>
+                      <w:rPr>
+                        <w:rFonts w:ascii="Cambria Math" w:hAnsi="Cambria Math"/>
+                        <w:lang w:val="en-US"/>
+                      </w:rPr>
+                      <m:t>2</m:t>
+                    </m:r>
+                  </m:sup>
+                </m:sSup>
               </m:e>
-              <m:sup>
-                <m:r>
-                  <w:rPr>
-                    <w:rFonts w:ascii="Cambria Math" w:hAnsi="Cambria Math"/>
-                    <w:lang w:val="en-US"/>
-                  </w:rPr>
-                  <m:t>2</m:t>
-                </m:r>
-              </m:sup>
-            </m:sSup>
+            </m:d>
           </m:e>
-        </m:d>
+        </m:rad>
         <m:r>
           <w:rPr>
             <w:rFonts w:ascii="Cambria Math" w:hAnsi="Cambria Math"/>
@@ -6546,6 +6561,2053 @@
           <w:lang w:val="en-US"/>
         </w:rPr>
       </w:pPr>
+      <w:r>
+        <w:rPr>
+          <w:lang w:val="en-US"/>
+        </w:rPr>
+        <w:t>Arbitrage-free SVI volatility</w:t>
+      </w:r>
+    </w:p>
+    <w:p>
+      <w:pPr>
+        <w:rPr>
+          <w:lang w:val="en-US"/>
+        </w:rPr>
+      </w:pPr>
+      <w:r>
+        <w:rPr>
+          <w:lang w:val="en-US"/>
+        </w:rPr>
+        <w:t xml:space="preserve">Forward price process </w:t>
+      </w:r>
+      <m:oMath>
+        <m:sSub>
+          <m:sSubPr>
+            <m:ctrlPr>
+              <w:rPr>
+                <w:rFonts w:ascii="Cambria Math" w:hAnsi="Cambria Math"/>
+                <w:i/>
+                <w:lang w:val="en-US"/>
+              </w:rPr>
+            </m:ctrlPr>
+          </m:sSubPr>
+          <m:e>
+            <m:r>
+              <w:rPr>
+                <w:rFonts w:ascii="Cambria Math" w:hAnsi="Cambria Math"/>
+                <w:lang w:val="en-US"/>
+              </w:rPr>
+              <m:t>F</m:t>
+            </m:r>
+          </m:e>
+          <m:sub>
+            <m:r>
+              <w:rPr>
+                <w:rFonts w:ascii="Cambria Math" w:hAnsi="Cambria Math"/>
+                <w:lang w:val="en-US"/>
+              </w:rPr>
+              <m:t>t</m:t>
+            </m:r>
+          </m:sub>
+        </m:sSub>
+        <m:r>
+          <m:rPr>
+            <m:scr m:val="double-struck"/>
+          </m:rPr>
+          <w:rPr>
+            <w:rFonts w:ascii="Cambria Math" w:hAnsi="Cambria Math"/>
+            <w:lang w:val="en-US"/>
+          </w:rPr>
+          <m:t>≔E</m:t>
+        </m:r>
+        <m:d>
+          <m:dPr>
+            <m:begChr m:val="["/>
+            <m:endChr m:val="]"/>
+            <m:ctrlPr>
+              <w:rPr>
+                <w:rFonts w:ascii="Cambria Math" w:hAnsi="Cambria Math"/>
+                <w:i/>
+                <w:lang w:val="en-US"/>
+              </w:rPr>
+            </m:ctrlPr>
+          </m:dPr>
+          <m:e>
+            <m:sSub>
+              <m:sSubPr>
+                <m:ctrlPr>
+                  <w:rPr>
+                    <w:rFonts w:ascii="Cambria Math" w:hAnsi="Cambria Math"/>
+                    <w:i/>
+                    <w:lang w:val="en-US"/>
+                  </w:rPr>
+                </m:ctrlPr>
+              </m:sSubPr>
+              <m:e>
+                <m:r>
+                  <w:rPr>
+                    <w:rFonts w:ascii="Cambria Math" w:hAnsi="Cambria Math"/>
+                    <w:lang w:val="en-US"/>
+                  </w:rPr>
+                  <m:t>S</m:t>
+                </m:r>
+              </m:e>
+              <m:sub>
+                <m:r>
+                  <w:rPr>
+                    <w:rFonts w:ascii="Cambria Math" w:hAnsi="Cambria Math"/>
+                    <w:lang w:val="en-US"/>
+                  </w:rPr>
+                  <m:t>t</m:t>
+                </m:r>
+              </m:sub>
+            </m:sSub>
+          </m:e>
+          <m:e>
+            <m:sSub>
+              <m:sSubPr>
+                <m:ctrlPr>
+                  <w:rPr>
+                    <w:rFonts w:ascii="Cambria Math" w:hAnsi="Cambria Math"/>
+                    <w:i/>
+                    <w:lang w:val="en-US"/>
+                  </w:rPr>
+                </m:ctrlPr>
+              </m:sSubPr>
+              <m:e>
+                <m:r>
+                  <w:rPr>
+                    <w:rFonts w:ascii="Cambria Math" w:hAnsi="Cambria Math"/>
+                    <w:lang w:val="en-US"/>
+                  </w:rPr>
+                  <m:t>F</m:t>
+                </m:r>
+              </m:e>
+              <m:sub>
+                <m:r>
+                  <w:rPr>
+                    <w:rFonts w:ascii="Cambria Math" w:hAnsi="Cambria Math"/>
+                    <w:lang w:val="en-US"/>
+                  </w:rPr>
+                  <m:t>0</m:t>
+                </m:r>
+              </m:sub>
+            </m:sSub>
+          </m:e>
+        </m:d>
+        <m:r>
+          <w:rPr>
+            <w:rFonts w:ascii="Cambria Math" w:hAnsi="Cambria Math"/>
+            <w:lang w:val="en-US"/>
+          </w:rPr>
+          <m:t>=</m:t>
+        </m:r>
+        <m:sSup>
+          <m:sSupPr>
+            <m:ctrlPr>
+              <w:rPr>
+                <w:rFonts w:ascii="Cambria Math" w:hAnsi="Cambria Math"/>
+                <w:i/>
+                <w:lang w:val="en-US"/>
+              </w:rPr>
+            </m:ctrlPr>
+          </m:sSupPr>
+          <m:e>
+            <m:r>
+              <w:rPr>
+                <w:rFonts w:ascii="Cambria Math" w:hAnsi="Cambria Math"/>
+                <w:lang w:val="en-US"/>
+              </w:rPr>
+              <m:t>e</m:t>
+            </m:r>
+          </m:e>
+          <m:sup>
+            <m:d>
+              <m:dPr>
+                <m:ctrlPr>
+                  <w:rPr>
+                    <w:rFonts w:ascii="Cambria Math" w:hAnsi="Cambria Math"/>
+                    <w:i/>
+                    <w:lang w:val="en-US"/>
+                  </w:rPr>
+                </m:ctrlPr>
+              </m:dPr>
+              <m:e>
+                <m:r>
+                  <w:rPr>
+                    <w:rFonts w:ascii="Cambria Math" w:hAnsi="Cambria Math"/>
+                    <w:lang w:val="en-US"/>
+                  </w:rPr>
+                  <m:t>r-q</m:t>
+                </m:r>
+              </m:e>
+            </m:d>
+            <m:r>
+              <w:rPr>
+                <w:rFonts w:ascii="Cambria Math" w:hAnsi="Cambria Math"/>
+                <w:lang w:val="en-US"/>
+              </w:rPr>
+              <m:t>t</m:t>
+            </m:r>
+          </m:sup>
+        </m:sSup>
+        <m:sSub>
+          <m:sSubPr>
+            <m:ctrlPr>
+              <w:rPr>
+                <w:rFonts w:ascii="Cambria Math" w:hAnsi="Cambria Math"/>
+                <w:i/>
+                <w:lang w:val="en-US"/>
+              </w:rPr>
+            </m:ctrlPr>
+          </m:sSubPr>
+          <m:e>
+            <m:r>
+              <w:rPr>
+                <w:rFonts w:ascii="Cambria Math" w:hAnsi="Cambria Math"/>
+                <w:lang w:val="en-US"/>
+              </w:rPr>
+              <m:t>S</m:t>
+            </m:r>
+          </m:e>
+          <m:sub>
+            <m:r>
+              <w:rPr>
+                <w:rFonts w:ascii="Cambria Math" w:hAnsi="Cambria Math"/>
+                <w:lang w:val="en-US"/>
+              </w:rPr>
+              <m:t>0</m:t>
+            </m:r>
+          </m:sub>
+        </m:sSub>
+        <m:r>
+          <w:rPr>
+            <w:rFonts w:ascii="Cambria Math" w:hAnsi="Cambria Math"/>
+            <w:lang w:val="en-US"/>
+          </w:rPr>
+          <m:t xml:space="preserve"> (in BS)</m:t>
+        </m:r>
+      </m:oMath>
+    </w:p>
+    <w:p>
+      <w:pPr>
+        <w:rPr>
+          <w:lang w:val="en-US"/>
+        </w:rPr>
+      </w:pPr>
+      <w:r>
+        <w:rPr>
+          <w:lang w:val="en-US"/>
+        </w:rPr>
+        <w:t xml:space="preserve">Log-forward moneyness </w:t>
+      </w:r>
+      <m:oMath>
+        <m:r>
+          <w:rPr>
+            <w:rFonts w:ascii="Cambria Math" w:hAnsi="Cambria Math"/>
+            <w:lang w:val="en-US"/>
+          </w:rPr>
+          <m:t>k≔</m:t>
+        </m:r>
+        <m:r>
+          <m:rPr>
+            <m:sty m:val="p"/>
+          </m:rPr>
+          <w:rPr>
+            <w:rFonts w:ascii="Cambria Math" w:hAnsi="Cambria Math"/>
+            <w:lang w:val="en-US"/>
+          </w:rPr>
+          <m:t>ln⁡</m:t>
+        </m:r>
+        <m:r>
+          <w:rPr>
+            <w:rFonts w:ascii="Cambria Math" w:hAnsi="Cambria Math"/>
+            <w:lang w:val="en-US"/>
+          </w:rPr>
+          <m:t>(K</m:t>
+        </m:r>
+        <m:r>
+          <m:rPr>
+            <m:lit/>
+          </m:rPr>
+          <w:rPr>
+            <w:rFonts w:ascii="Cambria Math" w:hAnsi="Cambria Math"/>
+            <w:lang w:val="en-US"/>
+          </w:rPr>
+          <m:t>/</m:t>
+        </m:r>
+        <m:sSub>
+          <m:sSubPr>
+            <m:ctrlPr>
+              <w:rPr>
+                <w:rFonts w:ascii="Cambria Math" w:hAnsi="Cambria Math"/>
+                <w:i/>
+                <w:lang w:val="en-US"/>
+              </w:rPr>
+            </m:ctrlPr>
+          </m:sSubPr>
+          <m:e>
+            <m:r>
+              <w:rPr>
+                <w:rFonts w:ascii="Cambria Math" w:hAnsi="Cambria Math"/>
+                <w:lang w:val="en-US"/>
+              </w:rPr>
+              <m:t>F</m:t>
+            </m:r>
+          </m:e>
+          <m:sub>
+            <m:r>
+              <w:rPr>
+                <w:rFonts w:ascii="Cambria Math" w:hAnsi="Cambria Math"/>
+                <w:lang w:val="en-US"/>
+              </w:rPr>
+              <m:t>t</m:t>
+            </m:r>
+          </m:sub>
+        </m:sSub>
+        <m:r>
+          <w:rPr>
+            <w:rFonts w:ascii="Cambria Math" w:hAnsi="Cambria Math"/>
+            <w:lang w:val="en-US"/>
+          </w:rPr>
+          <m:t>)</m:t>
+        </m:r>
+      </m:oMath>
+    </w:p>
+    <w:p>
+      <w:pPr>
+        <w:rPr>
+          <w:lang w:val="en-US"/>
+        </w:rPr>
+      </w:pPr>
+      <w:r>
+        <w:rPr>
+          <w:lang w:val="en-US"/>
+        </w:rPr>
+        <w:t xml:space="preserve">Total variance: </w:t>
+      </w:r>
+      <m:oMath>
+        <m:r>
+          <w:rPr>
+            <w:rFonts w:ascii="Cambria Math" w:hAnsi="Cambria Math"/>
+            <w:lang w:val="en-US"/>
+          </w:rPr>
+          <m:t>w</m:t>
+        </m:r>
+        <m:d>
+          <m:dPr>
+            <m:ctrlPr>
+              <w:rPr>
+                <w:rFonts w:ascii="Cambria Math" w:hAnsi="Cambria Math"/>
+                <w:i/>
+                <w:lang w:val="en-US"/>
+              </w:rPr>
+            </m:ctrlPr>
+          </m:dPr>
+          <m:e>
+            <m:r>
+              <w:rPr>
+                <w:rFonts w:ascii="Cambria Math" w:hAnsi="Cambria Math"/>
+                <w:lang w:val="en-US"/>
+              </w:rPr>
+              <m:t>k, t</m:t>
+            </m:r>
+          </m:e>
+        </m:d>
+        <m:r>
+          <w:rPr>
+            <w:rFonts w:ascii="Cambria Math" w:hAnsi="Cambria Math"/>
+            <w:lang w:val="en-US"/>
+          </w:rPr>
+          <m:t>≔</m:t>
+        </m:r>
+        <m:sSubSup>
+          <m:sSubSupPr>
+            <m:ctrlPr>
+              <w:rPr>
+                <w:rFonts w:ascii="Cambria Math" w:hAnsi="Cambria Math"/>
+                <w:i/>
+                <w:lang w:val="en-US"/>
+              </w:rPr>
+            </m:ctrlPr>
+          </m:sSubSupPr>
+          <m:e>
+            <m:r>
+              <w:rPr>
+                <w:rFonts w:ascii="Cambria Math" w:hAnsi="Cambria Math"/>
+                <w:lang w:val="en-US"/>
+              </w:rPr>
+              <m:t>σ</m:t>
+            </m:r>
+          </m:e>
+          <m:sub>
+            <m:r>
+              <w:rPr>
+                <w:rFonts w:ascii="Cambria Math" w:hAnsi="Cambria Math"/>
+                <w:lang w:val="en-US"/>
+              </w:rPr>
+              <m:t>BS</m:t>
+            </m:r>
+          </m:sub>
+          <m:sup>
+            <m:r>
+              <w:rPr>
+                <w:rFonts w:ascii="Cambria Math" w:hAnsi="Cambria Math"/>
+                <w:lang w:val="en-US"/>
+              </w:rPr>
+              <m:t>2</m:t>
+            </m:r>
+          </m:sup>
+        </m:sSubSup>
+        <m:d>
+          <m:dPr>
+            <m:ctrlPr>
+              <w:rPr>
+                <w:rFonts w:ascii="Cambria Math" w:hAnsi="Cambria Math"/>
+                <w:i/>
+                <w:lang w:val="en-US"/>
+              </w:rPr>
+            </m:ctrlPr>
+          </m:dPr>
+          <m:e>
+            <m:r>
+              <w:rPr>
+                <w:rFonts w:ascii="Cambria Math" w:hAnsi="Cambria Math"/>
+                <w:lang w:val="en-US"/>
+              </w:rPr>
+              <m:t>k,t</m:t>
+            </m:r>
+          </m:e>
+        </m:d>
+        <m:r>
+          <w:rPr>
+            <w:rFonts w:ascii="Cambria Math" w:hAnsi="Cambria Math"/>
+            <w:lang w:val="en-US"/>
+          </w:rPr>
+          <m:t>×t</m:t>
+        </m:r>
+      </m:oMath>
+    </w:p>
+    <w:p>
+      <w:pPr>
+        <w:rPr>
+          <w:lang w:val="en-US"/>
+        </w:rPr>
+      </w:pPr>
+    </w:p>
+    <w:p>
+      <w:pPr>
+        <w:rPr>
+          <w:lang w:val="en-US"/>
+        </w:rPr>
+      </w:pPr>
+      <w:r>
+        <w:rPr>
+          <w:lang w:val="en-US"/>
+        </w:rPr>
+        <w:t>Lemma 2.2.</w:t>
+      </w:r>
+    </w:p>
+    <w:p>
+      <w:pPr>
+        <w:rPr>
+          <w:lang w:val="en-US"/>
+        </w:rPr>
+      </w:pPr>
+      <m:oMath>
+        <m:r>
+          <w:rPr>
+            <w:rFonts w:ascii="Cambria Math" w:hAnsi="Cambria Math"/>
+            <w:lang w:val="en-US"/>
+          </w:rPr>
+          <m:t>p</m:t>
+        </m:r>
+        <m:d>
+          <m:dPr>
+            <m:ctrlPr>
+              <w:rPr>
+                <w:rFonts w:ascii="Cambria Math" w:hAnsi="Cambria Math"/>
+                <w:i/>
+                <w:lang w:val="en-US"/>
+              </w:rPr>
+            </m:ctrlPr>
+          </m:dPr>
+          <m:e>
+            <m:r>
+              <w:rPr>
+                <w:rFonts w:ascii="Cambria Math" w:hAnsi="Cambria Math"/>
+                <w:lang w:val="en-US"/>
+              </w:rPr>
+              <m:t>k</m:t>
+            </m:r>
+          </m:e>
+        </m:d>
+        <m:r>
+          <w:rPr>
+            <w:rFonts w:ascii="Cambria Math" w:hAnsi="Cambria Math"/>
+            <w:lang w:val="en-US"/>
+          </w:rPr>
+          <m:t>=</m:t>
+        </m:r>
+        <m:f>
+          <m:fPr>
+            <m:ctrlPr>
+              <w:rPr>
+                <w:rFonts w:ascii="Cambria Math" w:hAnsi="Cambria Math"/>
+                <w:i/>
+                <w:lang w:val="en-US"/>
+              </w:rPr>
+            </m:ctrlPr>
+          </m:fPr>
+          <m:num>
+            <m:r>
+              <w:rPr>
+                <w:rFonts w:ascii="Cambria Math" w:hAnsi="Cambria Math"/>
+                <w:lang w:val="en-US"/>
+              </w:rPr>
+              <m:t>g</m:t>
+            </m:r>
+            <m:d>
+              <m:dPr>
+                <m:ctrlPr>
+                  <w:rPr>
+                    <w:rFonts w:ascii="Cambria Math" w:hAnsi="Cambria Math"/>
+                    <w:i/>
+                    <w:lang w:val="en-US"/>
+                  </w:rPr>
+                </m:ctrlPr>
+              </m:dPr>
+              <m:e>
+                <m:r>
+                  <w:rPr>
+                    <w:rFonts w:ascii="Cambria Math" w:hAnsi="Cambria Math"/>
+                    <w:lang w:val="en-US"/>
+                  </w:rPr>
+                  <m:t>k</m:t>
+                </m:r>
+              </m:e>
+            </m:d>
+          </m:num>
+          <m:den>
+            <m:rad>
+              <m:radPr>
+                <m:degHide m:val="1"/>
+                <m:ctrlPr>
+                  <w:rPr>
+                    <w:rFonts w:ascii="Cambria Math" w:hAnsi="Cambria Math"/>
+                    <w:i/>
+                    <w:lang w:val="en-US"/>
+                  </w:rPr>
+                </m:ctrlPr>
+              </m:radPr>
+              <m:deg/>
+              <m:e>
+                <m:r>
+                  <w:rPr>
+                    <w:rFonts w:ascii="Cambria Math" w:hAnsi="Cambria Math"/>
+                    <w:lang w:val="en-US"/>
+                  </w:rPr>
+                  <m:t>2π</m:t>
+                </m:r>
+                <m:sSub>
+                  <m:sSubPr>
+                    <m:ctrlPr>
+                      <w:rPr>
+                        <w:rFonts w:ascii="Cambria Math" w:hAnsi="Cambria Math"/>
+                        <w:i/>
+                        <w:lang w:val="en-US"/>
+                      </w:rPr>
+                    </m:ctrlPr>
+                  </m:sSubPr>
+                  <m:e>
+                    <m:r>
+                      <w:rPr>
+                        <w:rFonts w:ascii="Cambria Math" w:hAnsi="Cambria Math"/>
+                        <w:lang w:val="en-US"/>
+                      </w:rPr>
+                      <m:t>w</m:t>
+                    </m:r>
+                  </m:e>
+                  <m:sub>
+                    <m:r>
+                      <w:rPr>
+                        <w:rFonts w:ascii="Cambria Math" w:hAnsi="Cambria Math"/>
+                        <w:lang w:val="en-US"/>
+                      </w:rPr>
+                      <m:t>SVI</m:t>
+                    </m:r>
+                  </m:sub>
+                </m:sSub>
+                <m:d>
+                  <m:dPr>
+                    <m:ctrlPr>
+                      <w:rPr>
+                        <w:rFonts w:ascii="Cambria Math" w:hAnsi="Cambria Math"/>
+                        <w:i/>
+                        <w:lang w:val="en-US"/>
+                      </w:rPr>
+                    </m:ctrlPr>
+                  </m:dPr>
+                  <m:e>
+                    <m:r>
+                      <w:rPr>
+                        <w:rFonts w:ascii="Cambria Math" w:hAnsi="Cambria Math"/>
+                        <w:lang w:val="en-US"/>
+                      </w:rPr>
+                      <m:t>k</m:t>
+                    </m:r>
+                  </m:e>
+                </m:d>
+              </m:e>
+            </m:rad>
+          </m:den>
+        </m:f>
+        <m:func>
+          <m:funcPr>
+            <m:ctrlPr>
+              <w:rPr>
+                <w:rFonts w:ascii="Cambria Math" w:hAnsi="Cambria Math"/>
+                <w:i/>
+                <w:lang w:val="en-US"/>
+              </w:rPr>
+            </m:ctrlPr>
+          </m:funcPr>
+          <m:fName>
+            <m:r>
+              <m:rPr>
+                <m:sty m:val="p"/>
+              </m:rPr>
+              <w:rPr>
+                <w:rFonts w:ascii="Cambria Math" w:hAnsi="Cambria Math"/>
+                <w:lang w:val="en-US"/>
+              </w:rPr>
+              <m:t>exp</m:t>
+            </m:r>
+          </m:fName>
+          <m:e>
+            <m:d>
+              <m:dPr>
+                <m:ctrlPr>
+                  <w:rPr>
+                    <w:rFonts w:ascii="Cambria Math" w:hAnsi="Cambria Math"/>
+                    <w:i/>
+                    <w:lang w:val="en-US"/>
+                  </w:rPr>
+                </m:ctrlPr>
+              </m:dPr>
+              <m:e>
+                <m:r>
+                  <w:rPr>
+                    <w:rFonts w:ascii="Cambria Math" w:hAnsi="Cambria Math"/>
+                    <w:lang w:val="en-US"/>
+                  </w:rPr>
+                  <m:t>-</m:t>
+                </m:r>
+                <m:f>
+                  <m:fPr>
+                    <m:ctrlPr>
+                      <w:rPr>
+                        <w:rFonts w:ascii="Cambria Math" w:hAnsi="Cambria Math"/>
+                        <w:i/>
+                        <w:lang w:val="en-US"/>
+                      </w:rPr>
+                    </m:ctrlPr>
+                  </m:fPr>
+                  <m:num>
+                    <m:sSub>
+                      <m:sSubPr>
+                        <m:ctrlPr>
+                          <w:rPr>
+                            <w:rFonts w:ascii="Cambria Math" w:hAnsi="Cambria Math"/>
+                            <w:i/>
+                            <w:lang w:val="en-US"/>
+                          </w:rPr>
+                        </m:ctrlPr>
+                      </m:sSubPr>
+                      <m:e>
+                        <m:r>
+                          <w:rPr>
+                            <w:rFonts w:ascii="Cambria Math" w:hAnsi="Cambria Math"/>
+                            <w:lang w:val="en-US"/>
+                          </w:rPr>
+                          <m:t>d</m:t>
+                        </m:r>
+                      </m:e>
+                      <m:sub>
+                        <m:r>
+                          <w:rPr>
+                            <w:rFonts w:ascii="Cambria Math" w:hAnsi="Cambria Math"/>
+                            <w:lang w:val="en-US"/>
+                          </w:rPr>
+                          <m:t>2</m:t>
+                        </m:r>
+                      </m:sub>
+                    </m:sSub>
+                    <m:sSup>
+                      <m:sSupPr>
+                        <m:ctrlPr>
+                          <w:rPr>
+                            <w:rFonts w:ascii="Cambria Math" w:hAnsi="Cambria Math"/>
+                            <w:i/>
+                            <w:lang w:val="en-US"/>
+                          </w:rPr>
+                        </m:ctrlPr>
+                      </m:sSupPr>
+                      <m:e>
+                        <m:d>
+                          <m:dPr>
+                            <m:ctrlPr>
+                              <w:rPr>
+                                <w:rFonts w:ascii="Cambria Math" w:hAnsi="Cambria Math"/>
+                                <w:i/>
+                                <w:lang w:val="en-US"/>
+                              </w:rPr>
+                            </m:ctrlPr>
+                          </m:dPr>
+                          <m:e>
+                            <m:r>
+                              <w:rPr>
+                                <w:rFonts w:ascii="Cambria Math" w:hAnsi="Cambria Math"/>
+                                <w:lang w:val="en-US"/>
+                              </w:rPr>
+                              <m:t>k</m:t>
+                            </m:r>
+                            <m:r>
+                              <w:rPr>
+                                <w:rFonts w:ascii="Cambria Math" w:hAnsi="Cambria Math"/>
+                                <w:lang w:val="en-US"/>
+                              </w:rPr>
+                              <m:t>;</m:t>
+                            </m:r>
+                            <m:sSub>
+                              <m:sSubPr>
+                                <m:ctrlPr>
+                                  <w:rPr>
+                                    <w:rFonts w:ascii="Cambria Math" w:hAnsi="Cambria Math"/>
+                                    <w:i/>
+                                    <w:lang w:val="en-US"/>
+                                  </w:rPr>
+                                </m:ctrlPr>
+                              </m:sSubPr>
+                              <m:e>
+                                <m:r>
+                                  <w:rPr>
+                                    <w:rFonts w:ascii="Cambria Math" w:hAnsi="Cambria Math"/>
+                                    <w:lang w:val="en-US"/>
+                                  </w:rPr>
+                                  <m:t>σ</m:t>
+                                </m:r>
+                              </m:e>
+                              <m:sub>
+                                <m:r>
+                                  <w:rPr>
+                                    <w:rFonts w:ascii="Cambria Math" w:hAnsi="Cambria Math"/>
+                                    <w:lang w:val="en-US"/>
+                                  </w:rPr>
+                                  <m:t>BS</m:t>
+                                </m:r>
+                              </m:sub>
+                            </m:sSub>
+                            <m:r>
+                              <w:rPr>
+                                <w:rFonts w:ascii="Cambria Math" w:hAnsi="Cambria Math"/>
+                                <w:lang w:val="en-US"/>
+                              </w:rPr>
+                              <m:t>(k)</m:t>
+                            </m:r>
+                          </m:e>
+                        </m:d>
+                      </m:e>
+                      <m:sup>
+                        <m:r>
+                          <w:rPr>
+                            <w:rFonts w:ascii="Cambria Math" w:hAnsi="Cambria Math"/>
+                            <w:lang w:val="en-US"/>
+                          </w:rPr>
+                          <m:t>2</m:t>
+                        </m:r>
+                      </m:sup>
+                    </m:sSup>
+                  </m:num>
+                  <m:den>
+                    <m:r>
+                      <w:rPr>
+                        <w:rFonts w:ascii="Cambria Math" w:hAnsi="Cambria Math"/>
+                        <w:lang w:val="en-US"/>
+                      </w:rPr>
+                      <m:t>2</m:t>
+                    </m:r>
+                  </m:den>
+                </m:f>
+              </m:e>
+            </m:d>
+          </m:e>
+        </m:func>
+      </m:oMath>
+      <w:r>
+        <w:rPr>
+          <w:lang w:val="en-US"/>
+        </w:rPr>
+        <w:t xml:space="preserve"> </w:t>
+      </w:r>
+    </w:p>
+    <w:p>
+      <w:pPr>
+        <w:rPr>
+          <w:lang w:val="en-US"/>
+        </w:rPr>
+      </w:pPr>
+      <m:oMath>
+        <m:r>
+          <w:rPr>
+            <w:rFonts w:ascii="Cambria Math" w:hAnsi="Cambria Math"/>
+            <w:lang w:val="en-US"/>
+          </w:rPr>
+          <m:t>g</m:t>
+        </m:r>
+        <m:d>
+          <m:dPr>
+            <m:ctrlPr>
+              <w:rPr>
+                <w:rFonts w:ascii="Cambria Math" w:hAnsi="Cambria Math"/>
+                <w:i/>
+                <w:lang w:val="en-US"/>
+              </w:rPr>
+            </m:ctrlPr>
+          </m:dPr>
+          <m:e>
+            <m:r>
+              <w:rPr>
+                <w:rFonts w:ascii="Cambria Math" w:hAnsi="Cambria Math"/>
+                <w:lang w:val="en-US"/>
+              </w:rPr>
+              <m:t>k;a,b,ρ,m,σ</m:t>
+            </m:r>
+          </m:e>
+        </m:d>
+        <m:r>
+          <w:rPr>
+            <w:rFonts w:ascii="Cambria Math" w:hAnsi="Cambria Math"/>
+            <w:lang w:val="en-US"/>
+          </w:rPr>
+          <m:t>≔</m:t>
+        </m:r>
+        <m:sSup>
+          <m:sSupPr>
+            <m:ctrlPr>
+              <w:rPr>
+                <w:rFonts w:ascii="Cambria Math" w:hAnsi="Cambria Math"/>
+                <w:i/>
+                <w:lang w:val="en-US"/>
+              </w:rPr>
+            </m:ctrlPr>
+          </m:sSupPr>
+          <m:e>
+            <m:d>
+              <m:dPr>
+                <m:ctrlPr>
+                  <w:rPr>
+                    <w:rFonts w:ascii="Cambria Math" w:hAnsi="Cambria Math"/>
+                    <w:i/>
+                    <w:lang w:val="en-US"/>
+                  </w:rPr>
+                </m:ctrlPr>
+              </m:dPr>
+              <m:e>
+                <m:r>
+                  <w:rPr>
+                    <w:rFonts w:ascii="Cambria Math" w:hAnsi="Cambria Math"/>
+                    <w:lang w:val="en-US"/>
+                  </w:rPr>
+                  <m:t>1-</m:t>
+                </m:r>
+                <m:f>
+                  <m:fPr>
+                    <m:ctrlPr>
+                      <w:rPr>
+                        <w:rFonts w:ascii="Cambria Math" w:hAnsi="Cambria Math"/>
+                        <w:i/>
+                        <w:lang w:val="en-US"/>
+                      </w:rPr>
+                    </m:ctrlPr>
+                  </m:fPr>
+                  <m:num>
+                    <m:r>
+                      <w:rPr>
+                        <w:rFonts w:ascii="Cambria Math" w:hAnsi="Cambria Math"/>
+                        <w:lang w:val="en-US"/>
+                      </w:rPr>
+                      <m:t>k</m:t>
+                    </m:r>
+                    <m:sSubSup>
+                      <m:sSubSupPr>
+                        <m:ctrlPr>
+                          <w:rPr>
+                            <w:rFonts w:ascii="Cambria Math" w:hAnsi="Cambria Math"/>
+                            <w:i/>
+                            <w:lang w:val="en-US"/>
+                          </w:rPr>
+                        </m:ctrlPr>
+                      </m:sSubSupPr>
+                      <m:e>
+                        <m:r>
+                          <w:rPr>
+                            <w:rFonts w:ascii="Cambria Math" w:hAnsi="Cambria Math"/>
+                            <w:lang w:val="en-US"/>
+                          </w:rPr>
+                          <m:t>w</m:t>
+                        </m:r>
+                      </m:e>
+                      <m:sub>
+                        <m:r>
+                          <w:rPr>
+                            <w:rFonts w:ascii="Cambria Math" w:hAnsi="Cambria Math"/>
+                            <w:lang w:val="en-US"/>
+                          </w:rPr>
+                          <m:t>SVI</m:t>
+                        </m:r>
+                      </m:sub>
+                      <m:sup>
+                        <m:r>
+                          <w:rPr>
+                            <w:rFonts w:ascii="Cambria Math" w:hAnsi="Cambria Math"/>
+                            <w:lang w:val="en-US"/>
+                          </w:rPr>
+                          <m:t>'</m:t>
+                        </m:r>
+                      </m:sup>
+                    </m:sSubSup>
+                    <m:d>
+                      <m:dPr>
+                        <m:ctrlPr>
+                          <w:rPr>
+                            <w:rFonts w:ascii="Cambria Math" w:hAnsi="Cambria Math"/>
+                            <w:i/>
+                            <w:lang w:val="en-US"/>
+                          </w:rPr>
+                        </m:ctrlPr>
+                      </m:dPr>
+                      <m:e>
+                        <m:r>
+                          <w:rPr>
+                            <w:rFonts w:ascii="Cambria Math" w:hAnsi="Cambria Math"/>
+                            <w:lang w:val="en-US"/>
+                          </w:rPr>
+                          <m:t>k</m:t>
+                        </m:r>
+                      </m:e>
+                    </m:d>
+                  </m:num>
+                  <m:den>
+                    <m:r>
+                      <w:rPr>
+                        <w:rFonts w:ascii="Cambria Math" w:hAnsi="Cambria Math"/>
+                        <w:lang w:val="en-US"/>
+                      </w:rPr>
+                      <m:t>2</m:t>
+                    </m:r>
+                    <m:sSub>
+                      <m:sSubPr>
+                        <m:ctrlPr>
+                          <w:rPr>
+                            <w:rFonts w:ascii="Cambria Math" w:hAnsi="Cambria Math"/>
+                            <w:i/>
+                            <w:lang w:val="en-US"/>
+                          </w:rPr>
+                        </m:ctrlPr>
+                      </m:sSubPr>
+                      <m:e>
+                        <m:r>
+                          <w:rPr>
+                            <w:rFonts w:ascii="Cambria Math" w:hAnsi="Cambria Math"/>
+                            <w:lang w:val="en-US"/>
+                          </w:rPr>
+                          <m:t>w</m:t>
+                        </m:r>
+                      </m:e>
+                      <m:sub>
+                        <m:r>
+                          <w:rPr>
+                            <w:rFonts w:ascii="Cambria Math" w:hAnsi="Cambria Math"/>
+                            <w:lang w:val="en-US"/>
+                          </w:rPr>
+                          <m:t>SVI</m:t>
+                        </m:r>
+                      </m:sub>
+                    </m:sSub>
+                    <m:d>
+                      <m:dPr>
+                        <m:ctrlPr>
+                          <w:rPr>
+                            <w:rFonts w:ascii="Cambria Math" w:hAnsi="Cambria Math"/>
+                            <w:i/>
+                            <w:lang w:val="en-US"/>
+                          </w:rPr>
+                        </m:ctrlPr>
+                      </m:dPr>
+                      <m:e>
+                        <m:r>
+                          <w:rPr>
+                            <w:rFonts w:ascii="Cambria Math" w:hAnsi="Cambria Math"/>
+                            <w:lang w:val="en-US"/>
+                          </w:rPr>
+                          <m:t>k</m:t>
+                        </m:r>
+                      </m:e>
+                    </m:d>
+                  </m:den>
+                </m:f>
+              </m:e>
+            </m:d>
+          </m:e>
+          <m:sup>
+            <m:r>
+              <w:rPr>
+                <w:rFonts w:ascii="Cambria Math" w:hAnsi="Cambria Math"/>
+                <w:lang w:val="en-US"/>
+              </w:rPr>
+              <m:t>2</m:t>
+            </m:r>
+          </m:sup>
+        </m:sSup>
+        <m:r>
+          <w:rPr>
+            <w:rFonts w:ascii="Cambria Math" w:hAnsi="Cambria Math"/>
+            <w:lang w:val="en-US"/>
+          </w:rPr>
+          <m:t>-</m:t>
+        </m:r>
+        <m:f>
+          <m:fPr>
+            <m:ctrlPr>
+              <w:rPr>
+                <w:rFonts w:ascii="Cambria Math" w:hAnsi="Cambria Math"/>
+                <w:i/>
+                <w:lang w:val="en-US"/>
+              </w:rPr>
+            </m:ctrlPr>
+          </m:fPr>
+          <m:num>
+            <m:sSubSup>
+              <m:sSubSupPr>
+                <m:ctrlPr>
+                  <w:rPr>
+                    <w:rFonts w:ascii="Cambria Math" w:hAnsi="Cambria Math"/>
+                    <w:i/>
+                    <w:lang w:val="en-US"/>
+                  </w:rPr>
+                </m:ctrlPr>
+              </m:sSubSupPr>
+              <m:e>
+                <m:r>
+                  <w:rPr>
+                    <w:rFonts w:ascii="Cambria Math" w:hAnsi="Cambria Math"/>
+                    <w:lang w:val="en-US"/>
+                  </w:rPr>
+                  <m:t>w</m:t>
+                </m:r>
+              </m:e>
+              <m:sub>
+                <m:r>
+                  <w:rPr>
+                    <w:rFonts w:ascii="Cambria Math" w:hAnsi="Cambria Math"/>
+                    <w:lang w:val="en-US"/>
+                  </w:rPr>
+                  <m:t>SVI</m:t>
+                </m:r>
+              </m:sub>
+              <m:sup>
+                <m:r>
+                  <w:rPr>
+                    <w:rFonts w:ascii="Cambria Math" w:hAnsi="Cambria Math"/>
+                    <w:lang w:val="en-US"/>
+                  </w:rPr>
+                  <m:t>'</m:t>
+                </m:r>
+              </m:sup>
+            </m:sSubSup>
+            <m:sSup>
+              <m:sSupPr>
+                <m:ctrlPr>
+                  <w:rPr>
+                    <w:rFonts w:ascii="Cambria Math" w:hAnsi="Cambria Math"/>
+                    <w:i/>
+                    <w:lang w:val="en-US"/>
+                  </w:rPr>
+                </m:ctrlPr>
+              </m:sSupPr>
+              <m:e>
+                <m:d>
+                  <m:dPr>
+                    <m:ctrlPr>
+                      <w:rPr>
+                        <w:rFonts w:ascii="Cambria Math" w:hAnsi="Cambria Math"/>
+                        <w:i/>
+                        <w:lang w:val="en-US"/>
+                      </w:rPr>
+                    </m:ctrlPr>
+                  </m:dPr>
+                  <m:e>
+                    <m:r>
+                      <w:rPr>
+                        <w:rFonts w:ascii="Cambria Math" w:hAnsi="Cambria Math"/>
+                        <w:lang w:val="en-US"/>
+                      </w:rPr>
+                      <m:t>k</m:t>
+                    </m:r>
+                  </m:e>
+                </m:d>
+              </m:e>
+              <m:sup>
+                <m:r>
+                  <w:rPr>
+                    <w:rFonts w:ascii="Cambria Math" w:hAnsi="Cambria Math"/>
+                    <w:lang w:val="en-US"/>
+                  </w:rPr>
+                  <m:t>2</m:t>
+                </m:r>
+              </m:sup>
+            </m:sSup>
+          </m:num>
+          <m:den>
+            <m:r>
+              <w:rPr>
+                <w:rFonts w:ascii="Cambria Math" w:hAnsi="Cambria Math"/>
+                <w:lang w:val="en-US"/>
+              </w:rPr>
+              <m:t>4</m:t>
+            </m:r>
+          </m:den>
+        </m:f>
+        <m:d>
+          <m:dPr>
+            <m:ctrlPr>
+              <w:rPr>
+                <w:rFonts w:ascii="Cambria Math" w:hAnsi="Cambria Math"/>
+                <w:i/>
+                <w:lang w:val="en-US"/>
+              </w:rPr>
+            </m:ctrlPr>
+          </m:dPr>
+          <m:e>
+            <m:f>
+              <m:fPr>
+                <m:ctrlPr>
+                  <w:rPr>
+                    <w:rFonts w:ascii="Cambria Math" w:hAnsi="Cambria Math"/>
+                    <w:i/>
+                    <w:lang w:val="en-US"/>
+                  </w:rPr>
+                </m:ctrlPr>
+              </m:fPr>
+              <m:num>
+                <m:r>
+                  <w:rPr>
+                    <w:rFonts w:ascii="Cambria Math" w:hAnsi="Cambria Math"/>
+                    <w:lang w:val="en-US"/>
+                  </w:rPr>
+                  <m:t>1</m:t>
+                </m:r>
+              </m:num>
+              <m:den>
+                <m:sSub>
+                  <m:sSubPr>
+                    <m:ctrlPr>
+                      <w:rPr>
+                        <w:rFonts w:ascii="Cambria Math" w:hAnsi="Cambria Math"/>
+                        <w:i/>
+                        <w:lang w:val="en-US"/>
+                      </w:rPr>
+                    </m:ctrlPr>
+                  </m:sSubPr>
+                  <m:e>
+                    <m:r>
+                      <w:rPr>
+                        <w:rFonts w:ascii="Cambria Math" w:hAnsi="Cambria Math"/>
+                        <w:lang w:val="en-US"/>
+                      </w:rPr>
+                      <m:t>w</m:t>
+                    </m:r>
+                  </m:e>
+                  <m:sub>
+                    <m:r>
+                      <w:rPr>
+                        <w:rFonts w:ascii="Cambria Math" w:hAnsi="Cambria Math"/>
+                        <w:lang w:val="en-US"/>
+                      </w:rPr>
+                      <m:t>SVI</m:t>
+                    </m:r>
+                  </m:sub>
+                </m:sSub>
+                <m:d>
+                  <m:dPr>
+                    <m:ctrlPr>
+                      <w:rPr>
+                        <w:rFonts w:ascii="Cambria Math" w:hAnsi="Cambria Math"/>
+                        <w:i/>
+                        <w:lang w:val="en-US"/>
+                      </w:rPr>
+                    </m:ctrlPr>
+                  </m:dPr>
+                  <m:e>
+                    <m:r>
+                      <w:rPr>
+                        <w:rFonts w:ascii="Cambria Math" w:hAnsi="Cambria Math"/>
+                        <w:lang w:val="en-US"/>
+                      </w:rPr>
+                      <m:t>k</m:t>
+                    </m:r>
+                  </m:e>
+                </m:d>
+              </m:den>
+            </m:f>
+            <m:r>
+              <w:rPr>
+                <w:rFonts w:ascii="Cambria Math" w:hAnsi="Cambria Math"/>
+                <w:lang w:val="en-US"/>
+              </w:rPr>
+              <m:t>+</m:t>
+            </m:r>
+            <m:f>
+              <m:fPr>
+                <m:ctrlPr>
+                  <w:rPr>
+                    <w:rFonts w:ascii="Cambria Math" w:hAnsi="Cambria Math"/>
+                    <w:i/>
+                    <w:lang w:val="en-US"/>
+                  </w:rPr>
+                </m:ctrlPr>
+              </m:fPr>
+              <m:num>
+                <m:r>
+                  <w:rPr>
+                    <w:rFonts w:ascii="Cambria Math" w:hAnsi="Cambria Math"/>
+                    <w:lang w:val="en-US"/>
+                  </w:rPr>
+                  <m:t>1</m:t>
+                </m:r>
+              </m:num>
+              <m:den>
+                <m:r>
+                  <w:rPr>
+                    <w:rFonts w:ascii="Cambria Math" w:hAnsi="Cambria Math"/>
+                    <w:lang w:val="en-US"/>
+                  </w:rPr>
+                  <m:t>4</m:t>
+                </m:r>
+              </m:den>
+            </m:f>
+          </m:e>
+        </m:d>
+        <m:r>
+          <w:rPr>
+            <w:rFonts w:ascii="Cambria Math" w:hAnsi="Cambria Math"/>
+            <w:lang w:val="en-US"/>
+          </w:rPr>
+          <m:t>+</m:t>
+        </m:r>
+        <m:f>
+          <m:fPr>
+            <m:ctrlPr>
+              <w:rPr>
+                <w:rFonts w:ascii="Cambria Math" w:hAnsi="Cambria Math"/>
+                <w:i/>
+                <w:lang w:val="en-US"/>
+              </w:rPr>
+            </m:ctrlPr>
+          </m:fPr>
+          <m:num>
+            <m:sSubSup>
+              <m:sSubSupPr>
+                <m:ctrlPr>
+                  <w:rPr>
+                    <w:rFonts w:ascii="Cambria Math" w:hAnsi="Cambria Math"/>
+                    <w:i/>
+                    <w:lang w:val="en-US"/>
+                  </w:rPr>
+                </m:ctrlPr>
+              </m:sSubSupPr>
+              <m:e>
+                <m:r>
+                  <w:rPr>
+                    <w:rFonts w:ascii="Cambria Math" w:hAnsi="Cambria Math"/>
+                    <w:lang w:val="en-US"/>
+                  </w:rPr>
+                  <m:t>w</m:t>
+                </m:r>
+              </m:e>
+              <m:sub>
+                <m:r>
+                  <w:rPr>
+                    <w:rFonts w:ascii="Cambria Math" w:hAnsi="Cambria Math"/>
+                    <w:lang w:val="en-US"/>
+                  </w:rPr>
+                  <m:t>SVI</m:t>
+                </m:r>
+              </m:sub>
+              <m:sup>
+                <m:r>
+                  <w:rPr>
+                    <w:rFonts w:ascii="Cambria Math" w:hAnsi="Cambria Math"/>
+                    <w:lang w:val="en-US"/>
+                  </w:rPr>
+                  <m:t>''</m:t>
+                </m:r>
+              </m:sup>
+            </m:sSubSup>
+            <m:d>
+              <m:dPr>
+                <m:ctrlPr>
+                  <w:rPr>
+                    <w:rFonts w:ascii="Cambria Math" w:hAnsi="Cambria Math"/>
+                    <w:i/>
+                    <w:lang w:val="en-US"/>
+                  </w:rPr>
+                </m:ctrlPr>
+              </m:dPr>
+              <m:e>
+                <m:r>
+                  <w:rPr>
+                    <w:rFonts w:ascii="Cambria Math" w:hAnsi="Cambria Math"/>
+                    <w:lang w:val="en-US"/>
+                  </w:rPr>
+                  <m:t>k</m:t>
+                </m:r>
+              </m:e>
+            </m:d>
+          </m:num>
+          <m:den>
+            <m:r>
+              <w:rPr>
+                <w:rFonts w:ascii="Cambria Math" w:hAnsi="Cambria Math"/>
+                <w:lang w:val="en-US"/>
+              </w:rPr>
+              <m:t>2</m:t>
+            </m:r>
+          </m:den>
+        </m:f>
+        <m:r>
+          <w:rPr>
+            <w:rFonts w:ascii="Cambria Math" w:hAnsi="Cambria Math"/>
+            <w:lang w:val="en-US"/>
+          </w:rPr>
+          <m:t>=G(l;α,b,ρ,μ,σ)</m:t>
+        </m:r>
+      </m:oMath>
+      <w:r>
+        <w:rPr>
+          <w:lang w:val="en-US"/>
+        </w:rPr>
+        <w:t xml:space="preserve"> </w:t>
+      </w:r>
+    </w:p>
+    <w:p>
+      <w:pPr>
+        <w:rPr>
+          <w:lang w:val="en-US"/>
+        </w:rPr>
+      </w:pPr>
+      <m:oMath>
+        <m:r>
+          <w:rPr>
+            <w:rFonts w:ascii="Cambria Math" w:hAnsi="Cambria Math"/>
+            <w:lang w:val="en-US"/>
+          </w:rPr>
+          <m:t>α=a</m:t>
+        </m:r>
+        <m:r>
+          <m:rPr>
+            <m:lit/>
+          </m:rPr>
+          <w:rPr>
+            <w:rFonts w:ascii="Cambria Math" w:hAnsi="Cambria Math"/>
+            <w:lang w:val="en-US"/>
+          </w:rPr>
+          <m:t>/</m:t>
+        </m:r>
+        <m:r>
+          <w:rPr>
+            <w:rFonts w:ascii="Cambria Math" w:hAnsi="Cambria Math"/>
+            <w:lang w:val="en-US"/>
+          </w:rPr>
+          <m:t>σ</m:t>
+        </m:r>
+      </m:oMath>
+      <w:r>
+        <w:rPr>
+          <w:lang w:val="en-US"/>
+        </w:rPr>
+        <w:t xml:space="preserve">, </w:t>
+      </w:r>
+      <m:oMath>
+        <m:r>
+          <w:rPr>
+            <w:rFonts w:ascii="Cambria Math" w:hAnsi="Cambria Math"/>
+            <w:lang w:val="en-US"/>
+          </w:rPr>
+          <m:t>μ=m</m:t>
+        </m:r>
+        <m:r>
+          <m:rPr>
+            <m:lit/>
+          </m:rPr>
+          <w:rPr>
+            <w:rFonts w:ascii="Cambria Math" w:hAnsi="Cambria Math"/>
+            <w:lang w:val="en-US"/>
+          </w:rPr>
+          <m:t>/</m:t>
+        </m:r>
+        <m:r>
+          <w:rPr>
+            <w:rFonts w:ascii="Cambria Math" w:hAnsi="Cambria Math"/>
+            <w:lang w:val="en-US"/>
+          </w:rPr>
+          <m:t>σ</m:t>
+        </m:r>
+      </m:oMath>
+      <w:r>
+        <w:rPr>
+          <w:lang w:val="en-US"/>
+        </w:rPr>
+        <w:t xml:space="preserve">, </w:t>
+      </w:r>
+      <m:oMath>
+        <m:r>
+          <w:rPr>
+            <w:rFonts w:ascii="Cambria Math" w:hAnsi="Cambria Math"/>
+            <w:lang w:val="en-US"/>
+          </w:rPr>
+          <m:t>l=</m:t>
+        </m:r>
+        <m:f>
+          <m:fPr>
+            <m:ctrlPr>
+              <w:rPr>
+                <w:rFonts w:ascii="Cambria Math" w:hAnsi="Cambria Math"/>
+                <w:i/>
+                <w:lang w:val="en-US"/>
+              </w:rPr>
+            </m:ctrlPr>
+          </m:fPr>
+          <m:num>
+            <m:r>
+              <w:rPr>
+                <w:rFonts w:ascii="Cambria Math" w:hAnsi="Cambria Math"/>
+                <w:lang w:val="en-US"/>
+              </w:rPr>
+              <m:t>k</m:t>
+            </m:r>
+          </m:num>
+          <m:den>
+            <m:r>
+              <w:rPr>
+                <w:rFonts w:ascii="Cambria Math" w:hAnsi="Cambria Math"/>
+                <w:lang w:val="en-US"/>
+              </w:rPr>
+              <m:t>σ</m:t>
+            </m:r>
+          </m:den>
+        </m:f>
+        <m:r>
+          <w:rPr>
+            <w:rFonts w:ascii="Cambria Math" w:hAnsi="Cambria Math"/>
+            <w:lang w:val="en-US"/>
+          </w:rPr>
+          <m:t>-μ=</m:t>
+        </m:r>
+        <m:f>
+          <m:fPr>
+            <m:ctrlPr>
+              <w:rPr>
+                <w:rFonts w:ascii="Cambria Math" w:hAnsi="Cambria Math"/>
+                <w:i/>
+                <w:lang w:val="en-US"/>
+              </w:rPr>
+            </m:ctrlPr>
+          </m:fPr>
+          <m:num>
+            <m:r>
+              <w:rPr>
+                <w:rFonts w:ascii="Cambria Math" w:hAnsi="Cambria Math"/>
+                <w:lang w:val="en-US"/>
+              </w:rPr>
+              <m:t>k-m</m:t>
+            </m:r>
+          </m:num>
+          <m:den>
+            <m:r>
+              <w:rPr>
+                <w:rFonts w:ascii="Cambria Math" w:hAnsi="Cambria Math"/>
+                <w:lang w:val="en-US"/>
+              </w:rPr>
+              <m:t>σ</m:t>
+            </m:r>
+          </m:den>
+        </m:f>
+      </m:oMath>
+    </w:p>
+    <w:p>
+      <w:pPr>
+        <w:rPr>
+          <w:lang w:val="en-US"/>
+        </w:rPr>
+      </w:pPr>
+      <m:oMath>
+        <m:sSub>
+          <m:sSubPr>
+            <m:ctrlPr>
+              <w:rPr>
+                <w:rFonts w:ascii="Cambria Math" w:hAnsi="Cambria Math"/>
+                <w:i/>
+                <w:lang w:val="en-US"/>
+              </w:rPr>
+            </m:ctrlPr>
+          </m:sSubPr>
+          <m:e>
+            <m:r>
+              <w:rPr>
+                <w:rFonts w:ascii="Cambria Math" w:hAnsi="Cambria Math"/>
+                <w:lang w:val="en-US"/>
+              </w:rPr>
+              <m:t>w</m:t>
+            </m:r>
+          </m:e>
+          <m:sub>
+            <m:r>
+              <w:rPr>
+                <w:rFonts w:ascii="Cambria Math" w:hAnsi="Cambria Math"/>
+                <w:lang w:val="en-US"/>
+              </w:rPr>
+              <m:t>SVI</m:t>
+            </m:r>
+          </m:sub>
+        </m:sSub>
+        <m:d>
+          <m:dPr>
+            <m:ctrlPr>
+              <w:rPr>
+                <w:rFonts w:ascii="Cambria Math" w:hAnsi="Cambria Math"/>
+                <w:i/>
+                <w:lang w:val="en-US"/>
+              </w:rPr>
+            </m:ctrlPr>
+          </m:dPr>
+          <m:e>
+            <m:r>
+              <w:rPr>
+                <w:rFonts w:ascii="Cambria Math" w:hAnsi="Cambria Math"/>
+                <w:lang w:val="en-US"/>
+              </w:rPr>
+              <m:t>k;a,b,ρ,m,σ</m:t>
+            </m:r>
+          </m:e>
+        </m:d>
+        <m:r>
+          <w:rPr>
+            <w:rFonts w:ascii="Cambria Math" w:hAnsi="Cambria Math"/>
+            <w:lang w:val="en-US"/>
+          </w:rPr>
+          <m:t>=a+b</m:t>
+        </m:r>
+        <m:d>
+          <m:dPr>
+            <m:ctrlPr>
+              <w:rPr>
+                <w:rFonts w:ascii="Cambria Math" w:hAnsi="Cambria Math"/>
+                <w:i/>
+                <w:lang w:val="en-US"/>
+              </w:rPr>
+            </m:ctrlPr>
+          </m:dPr>
+          <m:e>
+            <m:r>
+              <w:rPr>
+                <w:rFonts w:ascii="Cambria Math" w:hAnsi="Cambria Math"/>
+                <w:lang w:val="en-US"/>
+              </w:rPr>
+              <m:t>ρ</m:t>
+            </m:r>
+            <m:d>
+              <m:dPr>
+                <m:ctrlPr>
+                  <w:rPr>
+                    <w:rFonts w:ascii="Cambria Math" w:hAnsi="Cambria Math"/>
+                    <w:i/>
+                    <w:lang w:val="en-US"/>
+                  </w:rPr>
+                </m:ctrlPr>
+              </m:dPr>
+              <m:e>
+                <m:r>
+                  <w:rPr>
+                    <w:rFonts w:ascii="Cambria Math" w:hAnsi="Cambria Math"/>
+                    <w:lang w:val="en-US"/>
+                  </w:rPr>
+                  <m:t>k-m</m:t>
+                </m:r>
+              </m:e>
+            </m:d>
+            <m:r>
+              <w:rPr>
+                <w:rFonts w:ascii="Cambria Math" w:hAnsi="Cambria Math"/>
+                <w:lang w:val="en-US"/>
+              </w:rPr>
+              <m:t>+</m:t>
+            </m:r>
+            <m:rad>
+              <m:radPr>
+                <m:degHide m:val="1"/>
+                <m:ctrlPr>
+                  <w:rPr>
+                    <w:rFonts w:ascii="Cambria Math" w:hAnsi="Cambria Math"/>
+                    <w:i/>
+                    <w:lang w:val="en-US"/>
+                  </w:rPr>
+                </m:ctrlPr>
+              </m:radPr>
+              <m:deg/>
+              <m:e>
+                <m:sSup>
+                  <m:sSupPr>
+                    <m:ctrlPr>
+                      <w:rPr>
+                        <w:rFonts w:ascii="Cambria Math" w:hAnsi="Cambria Math"/>
+                        <w:i/>
+                        <w:lang w:val="en-US"/>
+                      </w:rPr>
+                    </m:ctrlPr>
+                  </m:sSupPr>
+                  <m:e>
+                    <m:d>
+                      <m:dPr>
+                        <m:ctrlPr>
+                          <w:rPr>
+                            <w:rFonts w:ascii="Cambria Math" w:hAnsi="Cambria Math"/>
+                            <w:i/>
+                            <w:lang w:val="en-US"/>
+                          </w:rPr>
+                        </m:ctrlPr>
+                      </m:dPr>
+                      <m:e>
+                        <m:r>
+                          <w:rPr>
+                            <w:rFonts w:ascii="Cambria Math" w:hAnsi="Cambria Math"/>
+                            <w:lang w:val="en-US"/>
+                          </w:rPr>
+                          <m:t>k-m</m:t>
+                        </m:r>
+                      </m:e>
+                    </m:d>
+                  </m:e>
+                  <m:sup>
+                    <m:r>
+                      <w:rPr>
+                        <w:rFonts w:ascii="Cambria Math" w:hAnsi="Cambria Math"/>
+                        <w:lang w:val="en-US"/>
+                      </w:rPr>
+                      <m:t>2</m:t>
+                    </m:r>
+                  </m:sup>
+                </m:sSup>
+                <m:r>
+                  <w:rPr>
+                    <w:rFonts w:ascii="Cambria Math" w:hAnsi="Cambria Math"/>
+                    <w:lang w:val="en-US"/>
+                  </w:rPr>
+                  <m:t>+</m:t>
+                </m:r>
+                <m:sSup>
+                  <m:sSupPr>
+                    <m:ctrlPr>
+                      <w:rPr>
+                        <w:rFonts w:ascii="Cambria Math" w:hAnsi="Cambria Math"/>
+                        <w:i/>
+                        <w:lang w:val="en-US"/>
+                      </w:rPr>
+                    </m:ctrlPr>
+                  </m:sSupPr>
+                  <m:e>
+                    <m:r>
+                      <w:rPr>
+                        <w:rFonts w:ascii="Cambria Math" w:hAnsi="Cambria Math"/>
+                        <w:lang w:val="en-US"/>
+                      </w:rPr>
+                      <m:t>σ</m:t>
+                    </m:r>
+                  </m:e>
+                  <m:sup>
+                    <m:r>
+                      <w:rPr>
+                        <w:rFonts w:ascii="Cambria Math" w:hAnsi="Cambria Math"/>
+                        <w:lang w:val="en-US"/>
+                      </w:rPr>
+                      <m:t>2</m:t>
+                    </m:r>
+                  </m:sup>
+                </m:sSup>
+              </m:e>
+            </m:rad>
+          </m:e>
+        </m:d>
+      </m:oMath>
+      <w:r>
+        <w:rPr>
+          <w:lang w:val="en-US"/>
+        </w:rPr>
+        <w:t xml:space="preserve"> </w:t>
+      </w:r>
+    </w:p>
+    <w:p>
+      <w:pPr>
+        <w:rPr>
+          <w:lang w:val="en-US"/>
+        </w:rPr>
+      </w:pPr>
+      <m:oMath>
+        <m:sSub>
+          <m:sSubPr>
+            <m:ctrlPr>
+              <w:rPr>
+                <w:rFonts w:ascii="Cambria Math" w:hAnsi="Cambria Math"/>
+                <w:i/>
+                <w:lang w:val="en-US"/>
+              </w:rPr>
+            </m:ctrlPr>
+          </m:sSubPr>
+          <m:e>
+            <m:r>
+              <w:rPr>
+                <w:rFonts w:ascii="Cambria Math" w:hAnsi="Cambria Math"/>
+                <w:lang w:val="en-US"/>
+              </w:rPr>
+              <m:t>σ</m:t>
+            </m:r>
+          </m:e>
+          <m:sub>
+            <m:r>
+              <w:rPr>
+                <w:rFonts w:ascii="Cambria Math" w:hAnsi="Cambria Math"/>
+                <w:lang w:val="en-US"/>
+              </w:rPr>
+              <m:t>BS</m:t>
+            </m:r>
+          </m:sub>
+        </m:sSub>
+        <m:d>
+          <m:dPr>
+            <m:ctrlPr>
+              <w:rPr>
+                <w:rFonts w:ascii="Cambria Math" w:hAnsi="Cambria Math"/>
+                <w:i/>
+                <w:lang w:val="en-US"/>
+              </w:rPr>
+            </m:ctrlPr>
+          </m:dPr>
+          <m:e>
+            <m:r>
+              <w:rPr>
+                <w:rFonts w:ascii="Cambria Math" w:hAnsi="Cambria Math"/>
+                <w:lang w:val="en-US"/>
+              </w:rPr>
+              <m:t>k</m:t>
+            </m:r>
+          </m:e>
+        </m:d>
+        <m:r>
+          <w:rPr>
+            <w:rFonts w:ascii="Cambria Math" w:hAnsi="Cambria Math"/>
+            <w:lang w:val="en-US"/>
+          </w:rPr>
+          <m:t>=</m:t>
+        </m:r>
+        <m:rad>
+          <m:radPr>
+            <m:degHide m:val="1"/>
+            <m:ctrlPr>
+              <w:rPr>
+                <w:rFonts w:ascii="Cambria Math" w:hAnsi="Cambria Math"/>
+                <w:i/>
+                <w:lang w:val="en-US"/>
+              </w:rPr>
+            </m:ctrlPr>
+          </m:radPr>
+          <m:deg/>
+          <m:e>
+            <m:sSub>
+              <m:sSubPr>
+                <m:ctrlPr>
+                  <w:rPr>
+                    <w:rFonts w:ascii="Cambria Math" w:hAnsi="Cambria Math"/>
+                    <w:i/>
+                    <w:lang w:val="en-US"/>
+                  </w:rPr>
+                </m:ctrlPr>
+              </m:sSubPr>
+              <m:e>
+                <m:r>
+                  <w:rPr>
+                    <w:rFonts w:ascii="Cambria Math" w:hAnsi="Cambria Math"/>
+                    <w:lang w:val="en-US"/>
+                  </w:rPr>
+                  <m:t>w</m:t>
+                </m:r>
+              </m:e>
+              <m:sub>
+                <m:r>
+                  <w:rPr>
+                    <w:rFonts w:ascii="Cambria Math" w:hAnsi="Cambria Math"/>
+                    <w:lang w:val="en-US"/>
+                  </w:rPr>
+                  <m:t>SVI</m:t>
+                </m:r>
+              </m:sub>
+            </m:sSub>
+            <m:d>
+              <m:dPr>
+                <m:ctrlPr>
+                  <w:rPr>
+                    <w:rFonts w:ascii="Cambria Math" w:hAnsi="Cambria Math"/>
+                    <w:i/>
+                    <w:lang w:val="en-US"/>
+                  </w:rPr>
+                </m:ctrlPr>
+              </m:dPr>
+              <m:e>
+                <m:r>
+                  <w:rPr>
+                    <w:rFonts w:ascii="Cambria Math" w:hAnsi="Cambria Math"/>
+                    <w:lang w:val="en-US"/>
+                  </w:rPr>
+                  <m:t>k</m:t>
+                </m:r>
+              </m:e>
+            </m:d>
+            <m:r>
+              <m:rPr>
+                <m:lit/>
+              </m:rPr>
+              <w:rPr>
+                <w:rFonts w:ascii="Cambria Math" w:hAnsi="Cambria Math"/>
+                <w:lang w:val="en-US"/>
+              </w:rPr>
+              <m:t>/</m:t>
+            </m:r>
+            <m:r>
+              <w:rPr>
+                <w:rFonts w:ascii="Cambria Math" w:hAnsi="Cambria Math"/>
+                <w:lang w:val="en-US"/>
+              </w:rPr>
+              <m:t>t</m:t>
+            </m:r>
+          </m:e>
+        </m:rad>
+      </m:oMath>
+      <w:r>
+        <w:rPr>
+          <w:lang w:val="en-US"/>
+        </w:rPr>
+        <w:t xml:space="preserve"> </w:t>
+      </w:r>
+      <w:r>
+        <w:rPr>
+          <w:lang w:val="en-US"/>
+        </w:rPr>
+        <w:br/>
+      </w:r>
+      <m:oMath>
+        <m:sSub>
+          <m:sSubPr>
+            <m:ctrlPr>
+              <w:rPr>
+                <w:rFonts w:ascii="Cambria Math" w:hAnsi="Cambria Math"/>
+                <w:i/>
+                <w:lang w:val="en-US"/>
+              </w:rPr>
+            </m:ctrlPr>
+          </m:sSubPr>
+          <m:e>
+            <m:r>
+              <w:rPr>
+                <w:rFonts w:ascii="Cambria Math" w:hAnsi="Cambria Math"/>
+                <w:lang w:val="en-US"/>
+              </w:rPr>
+              <m:t>d</m:t>
+            </m:r>
+          </m:e>
+          <m:sub>
+            <m:r>
+              <w:rPr>
+                <w:rFonts w:ascii="Cambria Math" w:hAnsi="Cambria Math"/>
+                <w:lang w:val="en-US"/>
+              </w:rPr>
+              <m:t>2</m:t>
+            </m:r>
+          </m:sub>
+        </m:sSub>
+        <m:d>
+          <m:dPr>
+            <m:ctrlPr>
+              <w:rPr>
+                <w:rFonts w:ascii="Cambria Math" w:hAnsi="Cambria Math"/>
+                <w:i/>
+                <w:lang w:val="en-US"/>
+              </w:rPr>
+            </m:ctrlPr>
+          </m:dPr>
+          <m:e>
+            <m:r>
+              <w:rPr>
+                <w:rFonts w:ascii="Cambria Math" w:hAnsi="Cambria Math"/>
+                <w:lang w:val="en-US"/>
+              </w:rPr>
+              <m:t>k</m:t>
+            </m:r>
+          </m:e>
+        </m:d>
+        <m:r>
+          <w:rPr>
+            <w:rFonts w:ascii="Cambria Math" w:hAnsi="Cambria Math"/>
+            <w:lang w:val="en-US"/>
+          </w:rPr>
+          <m:t>=-</m:t>
+        </m:r>
+        <m:f>
+          <m:fPr>
+            <m:ctrlPr>
+              <w:rPr>
+                <w:rFonts w:ascii="Cambria Math" w:hAnsi="Cambria Math"/>
+                <w:i/>
+                <w:lang w:val="en-US"/>
+              </w:rPr>
+            </m:ctrlPr>
+          </m:fPr>
+          <m:num>
+            <m:r>
+              <w:rPr>
+                <w:rFonts w:ascii="Cambria Math" w:hAnsi="Cambria Math"/>
+                <w:lang w:val="en-US"/>
+              </w:rPr>
+              <m:t>k</m:t>
+            </m:r>
+          </m:num>
+          <m:den>
+            <m:sSub>
+              <m:sSubPr>
+                <m:ctrlPr>
+                  <w:rPr>
+                    <w:rFonts w:ascii="Cambria Math" w:hAnsi="Cambria Math"/>
+                    <w:i/>
+                    <w:lang w:val="en-US"/>
+                  </w:rPr>
+                </m:ctrlPr>
+              </m:sSubPr>
+              <m:e>
+                <m:r>
+                  <w:rPr>
+                    <w:rFonts w:ascii="Cambria Math" w:hAnsi="Cambria Math"/>
+                    <w:lang w:val="en-US"/>
+                  </w:rPr>
+                  <m:t>σ</m:t>
+                </m:r>
+              </m:e>
+              <m:sub>
+                <m:r>
+                  <w:rPr>
+                    <w:rFonts w:ascii="Cambria Math" w:hAnsi="Cambria Math"/>
+                    <w:lang w:val="en-US"/>
+                  </w:rPr>
+                  <m:t>BS</m:t>
+                </m:r>
+              </m:sub>
+            </m:sSub>
+            <m:r>
+              <w:rPr>
+                <w:rFonts w:ascii="Cambria Math" w:hAnsi="Cambria Math"/>
+                <w:lang w:val="en-US"/>
+              </w:rPr>
+              <m:t>(k)</m:t>
+            </m:r>
+          </m:den>
+        </m:f>
+        <m:r>
+          <w:rPr>
+            <w:rFonts w:ascii="Cambria Math" w:hAnsi="Cambria Math"/>
+            <w:lang w:val="en-US"/>
+          </w:rPr>
+          <m:t>-</m:t>
+        </m:r>
+        <m:f>
+          <m:fPr>
+            <m:ctrlPr>
+              <w:rPr>
+                <w:rFonts w:ascii="Cambria Math" w:hAnsi="Cambria Math"/>
+                <w:i/>
+                <w:lang w:val="en-US"/>
+              </w:rPr>
+            </m:ctrlPr>
+          </m:fPr>
+          <m:num>
+            <m:sSub>
+              <m:sSubPr>
+                <m:ctrlPr>
+                  <w:rPr>
+                    <w:rFonts w:ascii="Cambria Math" w:hAnsi="Cambria Math"/>
+                    <w:i/>
+                    <w:lang w:val="en-US"/>
+                  </w:rPr>
+                </m:ctrlPr>
+              </m:sSubPr>
+              <m:e>
+                <m:r>
+                  <w:rPr>
+                    <w:rFonts w:ascii="Cambria Math" w:hAnsi="Cambria Math"/>
+                    <w:lang w:val="en-US"/>
+                  </w:rPr>
+                  <m:t>σ</m:t>
+                </m:r>
+              </m:e>
+              <m:sub>
+                <m:r>
+                  <w:rPr>
+                    <w:rFonts w:ascii="Cambria Math" w:hAnsi="Cambria Math"/>
+                    <w:lang w:val="en-US"/>
+                  </w:rPr>
+                  <m:t>BS</m:t>
+                </m:r>
+              </m:sub>
+            </m:sSub>
+            <m:r>
+              <w:rPr>
+                <w:rFonts w:ascii="Cambria Math" w:hAnsi="Cambria Math"/>
+                <w:lang w:val="en-US"/>
+              </w:rPr>
+              <m:t>(k)</m:t>
+            </m:r>
+          </m:num>
+          <m:den>
+            <m:r>
+              <w:rPr>
+                <w:rFonts w:ascii="Cambria Math" w:hAnsi="Cambria Math"/>
+                <w:lang w:val="en-US"/>
+              </w:rPr>
+              <m:t>2</m:t>
+            </m:r>
+          </m:den>
+        </m:f>
+      </m:oMath>
+      <w:r>
+        <w:rPr>
+          <w:lang w:val="en-US"/>
+        </w:rPr>
+        <w:t xml:space="preserve"> </w:t>
+      </w:r>
+    </w:p>
+    <w:p>
+      <w:pPr>
+        <w:rPr>
+          <w:lang w:val="en-US"/>
+        </w:rPr>
+      </w:pPr>
     </w:p>
     <w:p>
       <w:pPr>
@@ -7303,13 +9365,7 @@
     <w:p>
       <w:pPr>
         <w:rPr>
-          <w:lang w:val="en-US"/>
-        </w:rPr>
-      </w:pPr>
-    </w:p>
-    <w:p>
-      <w:pPr>
-        <w:rPr>
+          <w:rFonts w:hint="eastAsia"/>
           <w:lang w:val="en-US"/>
         </w:rPr>
       </w:pPr>
@@ -8159,12 +10215,18 @@
           </m:r>
         </m:oMath>
       </m:oMathPara>
+      <w:r>
+        <w:rPr>
+          <w:lang w:val="en-US"/>
+        </w:rPr>
+        <w:t>Fukas</w:t>
+      </w:r>
       <w:proofErr w:type="spellStart"/>
       <w:r>
         <w:rPr>
           <w:lang w:val="en-US"/>
         </w:rPr>
-        <w:t>Fukasawa</w:t>
+        <w:t>awa</w:t>
       </w:r>
       <w:proofErr w:type="spellEnd"/>
       <w:r>
@@ -8365,7 +10427,6 @@
               <w:rFonts w:ascii="Cambria Math" w:hAnsi="Cambria Math"/>
               <w:lang w:val="en-US"/>
             </w:rPr>
-            <w:lastRenderedPageBreak/>
             <m:t>μ∈</m:t>
           </m:r>
           <m:sSub>
@@ -13600,7 +15661,6 @@
         <w:rPr>
           <w:lang w:val="en-US"/>
         </w:rPr>
-        <w:lastRenderedPageBreak/>
         <w:t xml:space="preserve">Let </w:t>
       </w:r>
       <m:oMath>
@@ -14012,6 +16072,266 @@
     <w:p>
       <w:pPr>
         <w:rPr>
+          <w:lang w:val="en-US"/>
+        </w:rPr>
+      </w:pPr>
+      <w:r>
+        <w:rPr>
+          <w:lang w:val="en-US"/>
+        </w:rPr>
+        <w:t xml:space="preserve">Assume </w:t>
+      </w:r>
+      <w:r>
+        <w:rPr>
+          <w:lang w:val="en-US"/>
+        </w:rPr>
+        <w:t xml:space="preserve">(A1): </w:t>
+      </w:r>
+      <m:oMath>
+        <m:r>
+          <w:rPr>
+            <w:rFonts w:ascii="Cambria Math" w:hAnsi="Cambria Math"/>
+            <w:lang w:val="en-US"/>
+          </w:rPr>
+          <m:t>α+b</m:t>
+        </m:r>
+        <m:rad>
+          <m:radPr>
+            <m:degHide m:val="1"/>
+            <m:ctrlPr>
+              <w:rPr>
+                <w:rFonts w:ascii="Cambria Math" w:hAnsi="Cambria Math"/>
+                <w:i/>
+                <w:lang w:val="en-US"/>
+              </w:rPr>
+            </m:ctrlPr>
+          </m:radPr>
+          <m:deg/>
+          <m:e>
+            <m:d>
+              <m:dPr>
+                <m:ctrlPr>
+                  <w:rPr>
+                    <w:rFonts w:ascii="Cambria Math" w:hAnsi="Cambria Math"/>
+                    <w:i/>
+                    <w:lang w:val="en-US"/>
+                  </w:rPr>
+                </m:ctrlPr>
+              </m:dPr>
+              <m:e>
+                <m:r>
+                  <w:rPr>
+                    <w:rFonts w:ascii="Cambria Math" w:hAnsi="Cambria Math"/>
+                    <w:lang w:val="en-US"/>
+                  </w:rPr>
+                  <m:t>1-</m:t>
+                </m:r>
+                <m:sSup>
+                  <m:sSupPr>
+                    <m:ctrlPr>
+                      <w:rPr>
+                        <w:rFonts w:ascii="Cambria Math" w:hAnsi="Cambria Math"/>
+                        <w:i/>
+                        <w:lang w:val="en-US"/>
+                      </w:rPr>
+                    </m:ctrlPr>
+                  </m:sSupPr>
+                  <m:e>
+                    <m:r>
+                      <w:rPr>
+                        <w:rFonts w:ascii="Cambria Math" w:hAnsi="Cambria Math"/>
+                        <w:lang w:val="en-US"/>
+                      </w:rPr>
+                      <m:t>ρ</m:t>
+                    </m:r>
+                  </m:e>
+                  <m:sup>
+                    <m:r>
+                      <w:rPr>
+                        <w:rFonts w:ascii="Cambria Math" w:hAnsi="Cambria Math"/>
+                        <w:lang w:val="en-US"/>
+                      </w:rPr>
+                      <m:t>2</m:t>
+                    </m:r>
+                  </m:sup>
+                </m:sSup>
+              </m:e>
+            </m:d>
+          </m:e>
+        </m:rad>
+        <m:r>
+          <w:rPr>
+            <w:rFonts w:ascii="Cambria Math" w:hAnsi="Cambria Math"/>
+            <w:lang w:val="en-US"/>
+          </w:rPr>
+          <m:t>&gt;0</m:t>
+        </m:r>
+      </m:oMath>
+      <w:r>
+        <w:rPr>
+          <w:lang w:val="en-US"/>
+        </w:rPr>
+        <w:t xml:space="preserve">, </w:t>
+      </w:r>
+      <m:oMath>
+        <m:d>
+          <m:dPr>
+            <m:begChr m:val="|"/>
+            <m:endChr m:val="|"/>
+            <m:ctrlPr>
+              <w:rPr>
+                <w:rFonts w:ascii="Cambria Math" w:hAnsi="Cambria Math"/>
+                <w:i/>
+                <w:lang w:val="en-US"/>
+              </w:rPr>
+            </m:ctrlPr>
+          </m:dPr>
+          <m:e>
+            <m:r>
+              <w:rPr>
+                <w:rFonts w:ascii="Cambria Math" w:hAnsi="Cambria Math"/>
+                <w:lang w:val="en-US"/>
+              </w:rPr>
+              <m:t>ρ</m:t>
+            </m:r>
+          </m:e>
+        </m:d>
+        <m:r>
+          <w:rPr>
+            <w:rFonts w:ascii="Cambria Math" w:hAnsi="Cambria Math"/>
+            <w:lang w:val="en-US"/>
+          </w:rPr>
+          <m:t>&lt;1</m:t>
+        </m:r>
+      </m:oMath>
+      <w:r>
+        <w:rPr>
+          <w:lang w:val="en-US"/>
+        </w:rPr>
+        <w:t xml:space="preserve">, </w:t>
+      </w:r>
+      <m:oMath>
+        <m:r>
+          <w:rPr>
+            <w:rFonts w:ascii="Cambria Math" w:hAnsi="Cambria Math"/>
+            <w:lang w:val="en-US"/>
+          </w:rPr>
+          <m:t>b&gt;0</m:t>
+        </m:r>
+      </m:oMath>
+      <w:r>
+        <w:rPr>
+          <w:lang w:val="en-US"/>
+        </w:rPr>
+        <w:t xml:space="preserve"> </w:t>
+      </w:r>
+      <w:r>
+        <w:rPr>
+          <w:lang w:val="en-US"/>
+        </w:rPr>
+        <w:t>and</w:t>
+      </w:r>
+      <w:r>
+        <w:rPr>
+          <w:lang w:val="en-US"/>
+        </w:rPr>
+        <w:br/>
+        <w:t xml:space="preserve">(B1): </w:t>
+      </w:r>
+      <m:oMath>
+        <m:r>
+          <w:rPr>
+            <w:rFonts w:ascii="Cambria Math" w:hAnsi="Cambria Math"/>
+            <w:lang w:val="en-US"/>
+          </w:rPr>
+          <m:t>b</m:t>
+        </m:r>
+        <m:d>
+          <m:dPr>
+            <m:ctrlPr>
+              <w:rPr>
+                <w:rFonts w:ascii="Cambria Math" w:hAnsi="Cambria Math"/>
+                <w:i/>
+                <w:lang w:val="en-US"/>
+              </w:rPr>
+            </m:ctrlPr>
+          </m:dPr>
+          <m:e>
+            <m:r>
+              <w:rPr>
+                <w:rFonts w:ascii="Cambria Math" w:hAnsi="Cambria Math"/>
+                <w:lang w:val="en-US"/>
+              </w:rPr>
+              <m:t>1+ρ</m:t>
+            </m:r>
+          </m:e>
+        </m:d>
+        <m:r>
+          <w:rPr>
+            <w:rFonts w:ascii="Cambria Math" w:hAnsi="Cambria Math"/>
+            <w:lang w:val="en-US"/>
+          </w:rPr>
+          <m:t>&lt;2</m:t>
+        </m:r>
+      </m:oMath>
+      <w:r>
+        <w:rPr>
+          <w:lang w:val="en-US"/>
+        </w:rPr>
+        <w:t xml:space="preserve">, </w:t>
+      </w:r>
+      <m:oMath>
+        <m:r>
+          <w:rPr>
+            <w:rFonts w:ascii="Cambria Math" w:hAnsi="Cambria Math"/>
+            <w:lang w:val="en-US"/>
+          </w:rPr>
+          <m:t>b</m:t>
+        </m:r>
+        <m:d>
+          <m:dPr>
+            <m:ctrlPr>
+              <w:rPr>
+                <w:rFonts w:ascii="Cambria Math" w:hAnsi="Cambria Math"/>
+                <w:i/>
+                <w:lang w:val="en-US"/>
+              </w:rPr>
+            </m:ctrlPr>
+          </m:dPr>
+          <m:e>
+            <m:r>
+              <w:rPr>
+                <w:rFonts w:ascii="Cambria Math" w:hAnsi="Cambria Math"/>
+                <w:lang w:val="en-US"/>
+              </w:rPr>
+              <m:t>1-ρ</m:t>
+            </m:r>
+          </m:e>
+        </m:d>
+        <m:r>
+          <w:rPr>
+            <w:rFonts w:ascii="Cambria Math" w:hAnsi="Cambria Math"/>
+            <w:lang w:val="en-US"/>
+          </w:rPr>
+          <m:t>&lt;2</m:t>
+        </m:r>
+      </m:oMath>
+      <w:r>
+        <w:rPr>
+          <w:lang w:val="en-US"/>
+        </w:rPr>
+        <w:t xml:space="preserve"> </w:t>
+      </w:r>
+      <w:r>
+        <w:rPr>
+          <w:lang w:val="en-US"/>
+        </w:rPr>
+        <w:br/>
+      </w:r>
+    </w:p>
+    <w:p>
+      <w:pPr>
+        <w:rPr>
           <w:rFonts w:hint="eastAsia"/>
           <w:lang w:val="en-US"/>
         </w:rPr>
@@ -15147,31 +17467,6 @@
               <w:rFonts w:ascii="Cambria Math" w:hAnsi="Cambria Math"/>
               <w:lang w:val="en-US"/>
             </w:rPr>
-            <m:t>F(b,ρ</m:t>
-          </m:r>
-        </m:oMath>
-      </m:oMathPara>
-    </w:p>
-    <w:p>
-      <w:pPr>
-        <w:rPr>
-          <w:lang w:val="en-US"/>
-        </w:rPr>
-      </w:pPr>
-    </w:p>
-    <w:p>
-      <w:pPr>
-        <w:rPr>
-          <w:lang w:val="en-US"/>
-        </w:rPr>
-      </w:pPr>
-      <m:oMathPara>
-        <m:oMath>
-          <m:r>
-            <w:rPr>
-              <w:rFonts w:ascii="Cambria Math" w:hAnsi="Cambria Math"/>
-              <w:lang w:val="en-US"/>
-            </w:rPr>
             <m:t>F</m:t>
           </m:r>
           <m:d>
@@ -15220,21 +17515,12 @@
                   <w:rFonts w:ascii="Cambria Math" w:hAnsi="Cambria Math"/>
                   <w:lang w:val="en-US"/>
                 </w:rPr>
-                <m:t>inf</m:t>
+                <m:t>min</m:t>
               </m:r>
             </m:fName>
             <m:e>
-              <m:r>
-                <w:rPr>
-                  <w:rFonts w:ascii="Cambria Math" w:hAnsi="Cambria Math"/>
-                  <w:lang w:val="en-US"/>
-                </w:rPr>
-                <m:t xml:space="preserve"> </m:t>
-              </m:r>
               <m:d>
                 <m:dPr>
-                  <m:begChr m:val="{"/>
-                  <m:endChr m:val="}"/>
                   <m:ctrlPr>
                     <w:rPr>
                       <w:rFonts w:ascii="Cambria Math" w:hAnsi="Cambria Math"/>
@@ -15244,17 +17530,8 @@
                   </m:ctrlPr>
                 </m:dPr>
                 <m:e>
-                  <m:r>
-                    <w:rPr>
-                      <w:rFonts w:ascii="Cambria Math" w:hAnsi="Cambria Math"/>
-                      <w:lang w:val="en-US"/>
-                    </w:rPr>
-                    <m:t>α</m:t>
-                  </m:r>
-                </m:e>
-                <m:e>
-                  <m:sSub>
-                    <m:sSubPr>
+                  <m:func>
+                    <m:funcPr>
                       <m:ctrlPr>
                         <w:rPr>
                           <w:rFonts w:ascii="Cambria Math" w:hAnsi="Cambria Math"/>
@@ -15262,39 +17539,28 @@
                           <w:lang w:val="en-US"/>
                         </w:rPr>
                       </m:ctrlPr>
-                    </m:sSubPr>
+                    </m:funcPr>
+                    <m:fName>
+                      <m:r>
+                        <w:rPr>
+                          <w:rFonts w:ascii="Cambria Math" w:hAnsi="Cambria Math"/>
+                          <w:lang w:val="en-US"/>
+                        </w:rPr>
+                        <m:t>inf</m:t>
+                      </m:r>
+                    </m:fName>
                     <m:e>
                       <m:r>
                         <w:rPr>
                           <w:rFonts w:ascii="Cambria Math" w:hAnsi="Cambria Math"/>
                           <w:lang w:val="en-US"/>
                         </w:rPr>
-                        <m:t>L</m:t>
+                        <m:t xml:space="preserve"> </m:t>
                       </m:r>
-                    </m:e>
-                    <m:sub>
-                      <m:r>
-                        <w:rPr>
-                          <w:rFonts w:ascii="Cambria Math" w:hAnsi="Cambria Math"/>
-                          <w:lang w:val="en-US"/>
-                        </w:rPr>
-                        <m:t>+</m:t>
-                      </m:r>
-                    </m:sub>
-                  </m:sSub>
-                  <m:d>
-                    <m:dPr>
-                      <m:ctrlPr>
-                        <w:rPr>
-                          <w:rFonts w:ascii="Cambria Math" w:hAnsi="Cambria Math"/>
-                          <w:i/>
-                          <w:lang w:val="en-US"/>
-                        </w:rPr>
-                      </m:ctrlPr>
-                    </m:dPr>
-                    <m:e>
-                      <m:sSub>
-                        <m:sSubPr>
+                      <m:d>
+                        <m:dPr>
+                          <m:begChr m:val="{"/>
+                          <m:endChr m:val="}"/>
                           <m:ctrlPr>
                             <w:rPr>
                               <w:rFonts w:ascii="Cambria Math" w:hAnsi="Cambria Math"/>
@@ -15302,140 +17568,197 @@
                               <w:lang w:val="en-US"/>
                             </w:rPr>
                           </m:ctrlPr>
-                        </m:sSubPr>
+                        </m:dPr>
                         <m:e>
                           <m:r>
                             <w:rPr>
                               <w:rFonts w:ascii="Cambria Math" w:hAnsi="Cambria Math"/>
                               <w:lang w:val="en-US"/>
                             </w:rPr>
-                            <m:t>l</m:t>
+                            <m:t>α</m:t>
                           </m:r>
                         </m:e>
-                        <m:sub>
+                        <m:e>
+                          <m:sSub>
+                            <m:sSubPr>
+                              <m:ctrlPr>
+                                <w:rPr>
+                                  <w:rFonts w:ascii="Cambria Math" w:hAnsi="Cambria Math"/>
+                                  <w:i/>
+                                  <w:lang w:val="en-US"/>
+                                </w:rPr>
+                              </m:ctrlPr>
+                            </m:sSubPr>
+                            <m:e>
+                              <m:r>
+                                <w:rPr>
+                                  <w:rFonts w:ascii="Cambria Math" w:hAnsi="Cambria Math"/>
+                                  <w:lang w:val="en-US"/>
+                                </w:rPr>
+                                <m:t>L</m:t>
+                              </m:r>
+                            </m:e>
+                            <m:sub>
+                              <m:r>
+                                <w:rPr>
+                                  <w:rFonts w:ascii="Cambria Math" w:hAnsi="Cambria Math"/>
+                                  <w:lang w:val="en-US"/>
+                                </w:rPr>
+                                <m:t>+</m:t>
+                              </m:r>
+                            </m:sub>
+                          </m:sSub>
+                          <m:d>
+                            <m:dPr>
+                              <m:ctrlPr>
+                                <w:rPr>
+                                  <w:rFonts w:ascii="Cambria Math" w:hAnsi="Cambria Math"/>
+                                  <w:i/>
+                                  <w:lang w:val="en-US"/>
+                                </w:rPr>
+                              </m:ctrlPr>
+                            </m:dPr>
+                            <m:e>
+                              <m:sSub>
+                                <m:sSubPr>
+                                  <m:ctrlPr>
+                                    <w:rPr>
+                                      <w:rFonts w:ascii="Cambria Math" w:hAnsi="Cambria Math"/>
+                                      <w:i/>
+                                      <w:lang w:val="en-US"/>
+                                    </w:rPr>
+                                  </m:ctrlPr>
+                                </m:sSubPr>
+                                <m:e>
+                                  <m:r>
+                                    <w:rPr>
+                                      <w:rFonts w:ascii="Cambria Math" w:hAnsi="Cambria Math"/>
+                                      <w:lang w:val="en-US"/>
+                                    </w:rPr>
+                                    <m:t>l</m:t>
+                                  </m:r>
+                                </m:e>
+                                <m:sub>
+                                  <m:r>
+                                    <w:rPr>
+                                      <w:rFonts w:ascii="Cambria Math" w:hAnsi="Cambria Math"/>
+                                      <w:lang w:val="en-US"/>
+                                    </w:rPr>
+                                    <m:t>+</m:t>
+                                  </m:r>
+                                </m:sub>
+                              </m:sSub>
+                              <m:r>
+                                <w:rPr>
+                                  <w:rFonts w:ascii="Cambria Math" w:hAnsi="Cambria Math"/>
+                                  <w:lang w:val="en-US"/>
+                                </w:rPr>
+                                <m:t>;α</m:t>
+                              </m:r>
+                            </m:e>
+                          </m:d>
                           <m:r>
                             <w:rPr>
                               <w:rFonts w:ascii="Cambria Math" w:hAnsi="Cambria Math"/>
                               <w:lang w:val="en-US"/>
                             </w:rPr>
-                            <m:t>+</m:t>
+                            <m:t>&gt;</m:t>
                           </m:r>
-                        </m:sub>
-                      </m:sSub>
-                      <m:r>
-                        <w:rPr>
-                          <w:rFonts w:ascii="Cambria Math" w:hAnsi="Cambria Math"/>
-                          <w:lang w:val="en-US"/>
-                        </w:rPr>
-                        <m:t>;α</m:t>
-                      </m:r>
+                          <m:sSub>
+                            <m:sSubPr>
+                              <m:ctrlPr>
+                                <w:rPr>
+                                  <w:rFonts w:ascii="Cambria Math" w:hAnsi="Cambria Math"/>
+                                  <w:i/>
+                                  <w:lang w:val="en-US"/>
+                                </w:rPr>
+                              </m:ctrlPr>
+                            </m:sSubPr>
+                            <m:e>
+                              <m:r>
+                                <w:rPr>
+                                  <w:rFonts w:ascii="Cambria Math" w:hAnsi="Cambria Math"/>
+                                  <w:lang w:val="en-US"/>
+                                </w:rPr>
+                                <m:t>L</m:t>
+                              </m:r>
+                            </m:e>
+                            <m:sub>
+                              <m:r>
+                                <w:rPr>
+                                  <w:rFonts w:ascii="Cambria Math" w:hAnsi="Cambria Math"/>
+                                  <w:lang w:val="en-US"/>
+                                </w:rPr>
+                                <m:t>-</m:t>
+                              </m:r>
+                            </m:sub>
+                          </m:sSub>
+                          <m:d>
+                            <m:dPr>
+                              <m:ctrlPr>
+                                <w:rPr>
+                                  <w:rFonts w:ascii="Cambria Math" w:hAnsi="Cambria Math"/>
+                                  <w:i/>
+                                  <w:lang w:val="en-US"/>
+                                </w:rPr>
+                              </m:ctrlPr>
+                            </m:dPr>
+                            <m:e>
+                              <m:sSub>
+                                <m:sSubPr>
+                                  <m:ctrlPr>
+                                    <w:rPr>
+                                      <w:rFonts w:ascii="Cambria Math" w:hAnsi="Cambria Math"/>
+                                      <w:i/>
+                                      <w:lang w:val="en-US"/>
+                                    </w:rPr>
+                                  </m:ctrlPr>
+                                </m:sSubPr>
+                                <m:e>
+                                  <m:r>
+                                    <w:rPr>
+                                      <w:rFonts w:ascii="Cambria Math" w:hAnsi="Cambria Math"/>
+                                      <w:lang w:val="en-US"/>
+                                    </w:rPr>
+                                    <m:t>l</m:t>
+                                  </m:r>
+                                </m:e>
+                                <m:sub>
+                                  <m:r>
+                                    <w:rPr>
+                                      <w:rFonts w:ascii="Cambria Math" w:hAnsi="Cambria Math"/>
+                                      <w:lang w:val="en-US"/>
+                                    </w:rPr>
+                                    <m:t>-</m:t>
+                                  </m:r>
+                                </m:sub>
+                              </m:sSub>
+                              <m:r>
+                                <w:rPr>
+                                  <w:rFonts w:ascii="Cambria Math" w:hAnsi="Cambria Math"/>
+                                  <w:lang w:val="en-US"/>
+                                </w:rPr>
+                                <m:t>;α</m:t>
+                              </m:r>
+                            </m:e>
+                          </m:d>
+                        </m:e>
+                      </m:d>
                     </m:e>
-                  </m:d>
+                  </m:func>
                   <m:r>
                     <w:rPr>
                       <w:rFonts w:ascii="Cambria Math" w:hAnsi="Cambria Math"/>
                       <w:lang w:val="en-US"/>
                     </w:rPr>
-                    <m:t>&gt;</m:t>
-                  </m:r>
-                  <m:sSub>
-                    <m:sSubPr>
-                      <m:ctrlPr>
-                        <w:rPr>
-                          <w:rFonts w:ascii="Cambria Math" w:hAnsi="Cambria Math"/>
-                          <w:i/>
-                          <w:lang w:val="en-US"/>
-                        </w:rPr>
-                      </m:ctrlPr>
-                    </m:sSubPr>
-                    <m:e>
-                      <m:r>
-                        <w:rPr>
-                          <w:rFonts w:ascii="Cambria Math" w:hAnsi="Cambria Math"/>
-                          <w:lang w:val="en-US"/>
-                        </w:rPr>
-                        <m:t>L</m:t>
-                      </m:r>
-                    </m:e>
-                    <m:sub>
-                      <m:r>
-                        <w:rPr>
-                          <w:rFonts w:ascii="Cambria Math" w:hAnsi="Cambria Math"/>
-                          <w:lang w:val="en-US"/>
-                        </w:rPr>
-                        <m:t>-</m:t>
-                      </m:r>
-                    </m:sub>
-                  </m:sSub>
-                  <m:d>
-                    <m:dPr>
-                      <m:ctrlPr>
-                        <w:rPr>
-                          <w:rFonts w:ascii="Cambria Math" w:hAnsi="Cambria Math"/>
-                          <w:i/>
-                          <w:lang w:val="en-US"/>
-                        </w:rPr>
-                      </m:ctrlPr>
-                    </m:dPr>
-                    <m:e>
-                      <m:sSub>
-                        <m:sSubPr>
-                          <m:ctrlPr>
-                            <w:rPr>
-                              <w:rFonts w:ascii="Cambria Math" w:hAnsi="Cambria Math"/>
-                              <w:i/>
-                              <w:lang w:val="en-US"/>
-                            </w:rPr>
-                          </m:ctrlPr>
-                        </m:sSubPr>
-                        <m:e>
-                          <m:r>
-                            <w:rPr>
-                              <w:rFonts w:ascii="Cambria Math" w:hAnsi="Cambria Math"/>
-                              <w:lang w:val="en-US"/>
-                            </w:rPr>
-                            <m:t>l</m:t>
-                          </m:r>
-                        </m:e>
-                        <m:sub>
-                          <m:r>
-                            <w:rPr>
-                              <w:rFonts w:ascii="Cambria Math" w:hAnsi="Cambria Math"/>
-                              <w:lang w:val="en-US"/>
-                            </w:rPr>
-                            <m:t>-</m:t>
-                          </m:r>
-                        </m:sub>
-                      </m:sSub>
-                      <m:r>
-                        <w:rPr>
-                          <w:rFonts w:ascii="Cambria Math" w:hAnsi="Cambria Math"/>
-                          <w:lang w:val="en-US"/>
-                        </w:rPr>
-                        <m:t>;α</m:t>
-                      </m:r>
-                    </m:e>
-                  </m:d>
-                  <m:r>
-                    <w:rPr>
-                      <w:rFonts w:ascii="Cambria Math" w:hAnsi="Cambria Math"/>
-                      <w:lang w:val="en-US"/>
-                    </w:rPr>
-                    <m:t xml:space="preserve"> </m:t>
+                    <m:t xml:space="preserve">, </m:t>
                   </m:r>
                   <m:r>
                     <w:rPr>
                       <w:rFonts w:ascii="Cambria Math" w:hAnsi="Cambria Math"/>
                       <w:lang w:val="en-US"/>
                     </w:rPr>
-                    <m:t xml:space="preserve">and </m:t>
-                  </m:r>
-                  <m:r>
-                    <w:rPr>
-                      <w:rFonts w:ascii="Cambria Math" w:hAnsi="Cambria Math"/>
-                      <w:lang w:val="en-US"/>
-                    </w:rPr>
-                    <m:t>α&gt;-b</m:t>
+                    <m:t>-b</m:t>
                   </m:r>
                   <m:rad>
                     <m:radPr>
@@ -15504,6 +17827,1254 @@
     </w:p>
     <w:p>
       <w:pPr>
+        <w:rPr>
+          <w:lang w:val="en-US"/>
+        </w:rPr>
+      </w:pPr>
+    </w:p>
+    <w:p>
+      <w:pPr>
+        <w:rPr>
+          <w:lang w:val="en-US"/>
+        </w:rPr>
+      </w:pPr>
+    </w:p>
+    <w:p>
+      <w:pPr>
+        <w:rPr>
+          <w:lang w:val="en-US"/>
+        </w:rPr>
+      </w:pPr>
+    </w:p>
+    <w:p>
+      <w:pPr>
+        <w:rPr>
+          <w:lang w:val="en-US"/>
+        </w:rPr>
+      </w:pPr>
+    </w:p>
+    <w:p>
+      <w:pPr>
+        <w:rPr>
+          <w:lang w:val="en-US"/>
+        </w:rPr>
+      </w:pPr>
+    </w:p>
+    <w:p>
+      <w:pPr>
+        <w:rPr>
+          <w:rFonts w:hint="eastAsia"/>
+          <w:lang w:val="en-US"/>
+        </w:rPr>
+      </w:pPr>
+      <w:proofErr w:type="spellStart"/>
+      <w:r>
+        <w:rPr>
+          <w:rFonts w:hint="eastAsia"/>
+          <w:lang w:val="en-US"/>
+        </w:rPr>
+        <w:t>뻘짓</w:t>
+      </w:r>
+      <w:proofErr w:type="spellEnd"/>
+    </w:p>
+    <w:p>
+      <w:pPr>
+        <w:rPr>
+          <w:lang w:val="en-US"/>
+        </w:rPr>
+      </w:pPr>
+      <m:oMathPara>
+        <m:oMath>
+          <m:r>
+            <w:rPr>
+              <w:rFonts w:ascii="Cambria Math" w:hAnsi="Cambria Math"/>
+              <w:lang w:val="en-US"/>
+            </w:rPr>
+            <m:t>α=</m:t>
+          </m:r>
+          <m:f>
+            <m:fPr>
+              <m:ctrlPr>
+                <w:rPr>
+                  <w:rFonts w:ascii="Cambria Math" w:hAnsi="Cambria Math"/>
+                  <w:i/>
+                  <w:lang w:val="en-US"/>
+                </w:rPr>
+              </m:ctrlPr>
+            </m:fPr>
+            <m:num>
+              <m:r>
+                <w:rPr>
+                  <w:rFonts w:ascii="Cambria Math" w:hAnsi="Cambria Math"/>
+                  <w:lang w:val="en-US"/>
+                </w:rPr>
+                <m:t>2</m:t>
+              </m:r>
+              <m:d>
+                <m:dPr>
+                  <m:ctrlPr>
+                    <w:rPr>
+                      <w:rFonts w:ascii="Cambria Math" w:hAnsi="Cambria Math"/>
+                      <w:i/>
+                      <w:lang w:val="en-US"/>
+                    </w:rPr>
+                  </m:ctrlPr>
+                </m:dPr>
+                <m:e>
+                  <m:f>
+                    <m:fPr>
+                      <m:ctrlPr>
+                        <w:rPr>
+                          <w:rFonts w:ascii="Cambria Math" w:hAnsi="Cambria Math"/>
+                          <w:i/>
+                          <w:lang w:val="en-US"/>
+                        </w:rPr>
+                      </m:ctrlPr>
+                    </m:fPr>
+                    <m:num>
+                      <m:sSub>
+                        <m:sSubPr>
+                          <m:ctrlPr>
+                            <w:rPr>
+                              <w:rFonts w:ascii="Cambria Math" w:hAnsi="Cambria Math"/>
+                              <w:i/>
+                              <w:lang w:val="en-US"/>
+                            </w:rPr>
+                          </m:ctrlPr>
+                        </m:sSubPr>
+                        <m:e>
+                          <m:r>
+                            <w:rPr>
+                              <w:rFonts w:ascii="Cambria Math" w:hAnsi="Cambria Math"/>
+                              <w:lang w:val="en-US"/>
+                            </w:rPr>
+                            <m:t>k</m:t>
+                          </m:r>
+                        </m:e>
+                        <m:sub>
+                          <m:r>
+                            <w:rPr>
+                              <w:rFonts w:ascii="Cambria Math" w:hAnsi="Cambria Math"/>
+                              <w:lang w:val="en-US"/>
+                            </w:rPr>
+                            <m:t>-</m:t>
+                          </m:r>
+                        </m:sub>
+                      </m:sSub>
+                    </m:num>
+                    <m:den>
+                      <m:sSup>
+                        <m:sSupPr>
+                          <m:ctrlPr>
+                            <w:rPr>
+                              <w:rFonts w:ascii="Cambria Math" w:hAnsi="Cambria Math"/>
+                              <w:i/>
+                              <w:lang w:val="en-US"/>
+                            </w:rPr>
+                          </m:ctrlPr>
+                        </m:sSupPr>
+                        <m:e>
+                          <m:r>
+                            <w:rPr>
+                              <w:rFonts w:ascii="Cambria Math" w:hAnsi="Cambria Math"/>
+                              <w:lang w:val="en-US"/>
+                            </w:rPr>
+                            <m:t>N</m:t>
+                          </m:r>
+                        </m:e>
+                        <m:sup>
+                          <m:r>
+                            <w:rPr>
+                              <w:rFonts w:ascii="Cambria Math" w:hAnsi="Cambria Math"/>
+                              <w:lang w:val="en-US"/>
+                            </w:rPr>
+                            <m:t>'</m:t>
+                          </m:r>
+                        </m:sup>
+                      </m:sSup>
+                      <m:d>
+                        <m:dPr>
+                          <m:ctrlPr>
+                            <w:rPr>
+                              <w:rFonts w:ascii="Cambria Math" w:hAnsi="Cambria Math"/>
+                              <w:i/>
+                              <w:lang w:val="en-US"/>
+                            </w:rPr>
+                          </m:ctrlPr>
+                        </m:dPr>
+                        <m:e>
+                          <m:sSub>
+                            <m:sSubPr>
+                              <m:ctrlPr>
+                                <w:rPr>
+                                  <w:rFonts w:ascii="Cambria Math" w:hAnsi="Cambria Math"/>
+                                  <w:i/>
+                                  <w:lang w:val="en-US"/>
+                                </w:rPr>
+                              </m:ctrlPr>
+                            </m:sSubPr>
+                            <m:e>
+                              <m:r>
+                                <w:rPr>
+                                  <w:rFonts w:ascii="Cambria Math" w:hAnsi="Cambria Math"/>
+                                  <w:lang w:val="en-US"/>
+                                </w:rPr>
+                                <m:t>l</m:t>
+                              </m:r>
+                            </m:e>
+                            <m:sub>
+                              <m:r>
+                                <w:rPr>
+                                  <w:rFonts w:ascii="Cambria Math" w:hAnsi="Cambria Math"/>
+                                  <w:lang w:val="en-US"/>
+                                </w:rPr>
+                                <m:t>-</m:t>
+                              </m:r>
+                            </m:sub>
+                          </m:sSub>
+                        </m:e>
+                      </m:d>
+                    </m:den>
+                  </m:f>
+                  <m:r>
+                    <w:rPr>
+                      <w:rFonts w:ascii="Cambria Math" w:hAnsi="Cambria Math"/>
+                      <w:lang w:val="en-US"/>
+                    </w:rPr>
+                    <m:t>-</m:t>
+                  </m:r>
+                  <m:f>
+                    <m:fPr>
+                      <m:ctrlPr>
+                        <w:rPr>
+                          <w:rFonts w:ascii="Cambria Math" w:hAnsi="Cambria Math"/>
+                          <w:i/>
+                          <w:lang w:val="en-US"/>
+                        </w:rPr>
+                      </m:ctrlPr>
+                    </m:fPr>
+                    <m:num>
+                      <m:sSub>
+                        <m:sSubPr>
+                          <m:ctrlPr>
+                            <w:rPr>
+                              <w:rFonts w:ascii="Cambria Math" w:hAnsi="Cambria Math"/>
+                              <w:i/>
+                              <w:lang w:val="en-US"/>
+                            </w:rPr>
+                          </m:ctrlPr>
+                        </m:sSubPr>
+                        <m:e>
+                          <m:r>
+                            <w:rPr>
+                              <w:rFonts w:ascii="Cambria Math" w:hAnsi="Cambria Math"/>
+                              <w:lang w:val="en-US"/>
+                            </w:rPr>
+                            <m:t>k</m:t>
+                          </m:r>
+                        </m:e>
+                        <m:sub>
+                          <m:r>
+                            <w:rPr>
+                              <w:rFonts w:ascii="Cambria Math" w:hAnsi="Cambria Math"/>
+                              <w:lang w:val="en-US"/>
+                            </w:rPr>
+                            <m:t>+</m:t>
+                          </m:r>
+                        </m:sub>
+                      </m:sSub>
+                    </m:num>
+                    <m:den>
+                      <m:sSup>
+                        <m:sSupPr>
+                          <m:ctrlPr>
+                            <w:rPr>
+                              <w:rFonts w:ascii="Cambria Math" w:hAnsi="Cambria Math"/>
+                              <w:i/>
+                              <w:lang w:val="en-US"/>
+                            </w:rPr>
+                          </m:ctrlPr>
+                        </m:sSupPr>
+                        <m:e>
+                          <m:r>
+                            <w:rPr>
+                              <w:rFonts w:ascii="Cambria Math" w:hAnsi="Cambria Math"/>
+                              <w:lang w:val="en-US"/>
+                            </w:rPr>
+                            <m:t>N</m:t>
+                          </m:r>
+                        </m:e>
+                        <m:sup>
+                          <m:r>
+                            <w:rPr>
+                              <w:rFonts w:ascii="Cambria Math" w:hAnsi="Cambria Math"/>
+                              <w:lang w:val="en-US"/>
+                            </w:rPr>
+                            <m:t>'</m:t>
+                          </m:r>
+                        </m:sup>
+                      </m:sSup>
+                      <m:d>
+                        <m:dPr>
+                          <m:ctrlPr>
+                            <w:rPr>
+                              <w:rFonts w:ascii="Cambria Math" w:hAnsi="Cambria Math"/>
+                              <w:i/>
+                              <w:lang w:val="en-US"/>
+                            </w:rPr>
+                          </m:ctrlPr>
+                        </m:dPr>
+                        <m:e>
+                          <m:sSub>
+                            <m:sSubPr>
+                              <m:ctrlPr>
+                                <w:rPr>
+                                  <w:rFonts w:ascii="Cambria Math" w:hAnsi="Cambria Math"/>
+                                  <w:i/>
+                                  <w:lang w:val="en-US"/>
+                                </w:rPr>
+                              </m:ctrlPr>
+                            </m:sSubPr>
+                            <m:e>
+                              <m:r>
+                                <w:rPr>
+                                  <w:rFonts w:ascii="Cambria Math" w:hAnsi="Cambria Math"/>
+                                  <w:lang w:val="en-US"/>
+                                </w:rPr>
+                                <m:t>l</m:t>
+                              </m:r>
+                            </m:e>
+                            <m:sub>
+                              <m:r>
+                                <w:rPr>
+                                  <w:rFonts w:ascii="Cambria Math" w:hAnsi="Cambria Math"/>
+                                  <w:lang w:val="en-US"/>
+                                </w:rPr>
+                                <m:t>+</m:t>
+                              </m:r>
+                            </m:sub>
+                          </m:sSub>
+                        </m:e>
+                      </m:d>
+                    </m:den>
+                  </m:f>
+                </m:e>
+              </m:d>
+              <m:r>
+                <w:rPr>
+                  <w:rFonts w:ascii="Cambria Math" w:hAnsi="Cambria Math"/>
+                  <w:lang w:val="en-US"/>
+                </w:rPr>
+                <m:t>+</m:t>
+              </m:r>
+              <m:f>
+                <m:fPr>
+                  <m:ctrlPr>
+                    <w:rPr>
+                      <w:rFonts w:ascii="Cambria Math" w:hAnsi="Cambria Math"/>
+                      <w:i/>
+                      <w:lang w:val="en-US"/>
+                    </w:rPr>
+                  </m:ctrlPr>
+                </m:fPr>
+                <m:num>
+                  <m:r>
+                    <w:rPr>
+                      <w:rFonts w:ascii="Cambria Math" w:hAnsi="Cambria Math"/>
+                      <w:lang w:val="en-US"/>
+                    </w:rPr>
+                    <m:t>1</m:t>
+                  </m:r>
+                </m:num>
+                <m:den>
+                  <m:r>
+                    <w:rPr>
+                      <w:rFonts w:ascii="Cambria Math" w:hAnsi="Cambria Math"/>
+                      <w:lang w:val="en-US"/>
+                    </w:rPr>
+                    <m:t>2</m:t>
+                  </m:r>
+                </m:den>
+              </m:f>
+              <m:d>
+                <m:dPr>
+                  <m:ctrlPr>
+                    <w:rPr>
+                      <w:rFonts w:ascii="Cambria Math" w:hAnsi="Cambria Math"/>
+                      <w:i/>
+                      <w:lang w:val="en-US"/>
+                    </w:rPr>
+                  </m:ctrlPr>
+                </m:dPr>
+                <m:e>
+                  <m:sSub>
+                    <m:sSubPr>
+                      <m:ctrlPr>
+                        <w:rPr>
+                          <w:rFonts w:ascii="Cambria Math" w:hAnsi="Cambria Math"/>
+                          <w:i/>
+                          <w:lang w:val="en-US"/>
+                        </w:rPr>
+                      </m:ctrlPr>
+                    </m:sSubPr>
+                    <m:e>
+                      <m:r>
+                        <w:rPr>
+                          <w:rFonts w:ascii="Cambria Math" w:hAnsi="Cambria Math"/>
+                          <w:lang w:val="en-US"/>
+                        </w:rPr>
+                        <m:t>k</m:t>
+                      </m:r>
+                    </m:e>
+                    <m:sub>
+                      <m:r>
+                        <w:rPr>
+                          <w:rFonts w:ascii="Cambria Math" w:hAnsi="Cambria Math"/>
+                          <w:lang w:val="en-US"/>
+                        </w:rPr>
+                        <m:t>-</m:t>
+                      </m:r>
+                    </m:sub>
+                  </m:sSub>
+                  <m:r>
+                    <w:rPr>
+                      <w:rFonts w:ascii="Cambria Math" w:hAnsi="Cambria Math"/>
+                      <w:lang w:val="en-US"/>
+                    </w:rPr>
+                    <m:t>+</m:t>
+                  </m:r>
+                  <m:sSub>
+                    <m:sSubPr>
+                      <m:ctrlPr>
+                        <w:rPr>
+                          <w:rFonts w:ascii="Cambria Math" w:hAnsi="Cambria Math"/>
+                          <w:i/>
+                          <w:lang w:val="en-US"/>
+                        </w:rPr>
+                      </m:ctrlPr>
+                    </m:sSubPr>
+                    <m:e>
+                      <m:r>
+                        <w:rPr>
+                          <w:rFonts w:ascii="Cambria Math" w:hAnsi="Cambria Math"/>
+                          <w:lang w:val="en-US"/>
+                        </w:rPr>
+                        <m:t>k</m:t>
+                      </m:r>
+                    </m:e>
+                    <m:sub>
+                      <m:r>
+                        <w:rPr>
+                          <w:rFonts w:ascii="Cambria Math" w:hAnsi="Cambria Math"/>
+                          <w:lang w:val="en-US"/>
+                        </w:rPr>
+                        <m:t>+</m:t>
+                      </m:r>
+                    </m:sub>
+                  </m:sSub>
+                </m:e>
+              </m:d>
+              <m:r>
+                <w:rPr>
+                  <w:rFonts w:ascii="Cambria Math" w:hAnsi="Cambria Math"/>
+                  <w:lang w:val="en-US"/>
+                </w:rPr>
+                <m:t>+</m:t>
+              </m:r>
+              <m:sSub>
+                <m:sSubPr>
+                  <m:ctrlPr>
+                    <w:rPr>
+                      <w:rFonts w:ascii="Cambria Math" w:hAnsi="Cambria Math"/>
+                      <w:i/>
+                      <w:lang w:val="en-US"/>
+                    </w:rPr>
+                  </m:ctrlPr>
+                </m:sSubPr>
+                <m:e>
+                  <m:sSub>
+                    <m:sSubPr>
+                      <m:ctrlPr>
+                        <w:rPr>
+                          <w:rFonts w:ascii="Cambria Math" w:hAnsi="Cambria Math"/>
+                          <w:i/>
+                          <w:lang w:val="en-US"/>
+                        </w:rPr>
+                      </m:ctrlPr>
+                    </m:sSubPr>
+                    <m:e>
+                      <m:r>
+                        <w:rPr>
+                          <w:rFonts w:ascii="Cambria Math" w:hAnsi="Cambria Math"/>
+                          <w:lang w:val="en-US"/>
+                        </w:rPr>
+                        <m:t>l</m:t>
+                      </m:r>
+                    </m:e>
+                    <m:sub>
+                      <m:r>
+                        <w:rPr>
+                          <w:rFonts w:ascii="Cambria Math" w:hAnsi="Cambria Math"/>
+                          <w:lang w:val="en-US"/>
+                        </w:rPr>
+                        <m:t>+</m:t>
+                      </m:r>
+                    </m:sub>
+                  </m:sSub>
+                  <m:r>
+                    <w:rPr>
+                      <w:rFonts w:ascii="Cambria Math" w:hAnsi="Cambria Math"/>
+                      <w:lang w:val="en-US"/>
+                    </w:rPr>
+                    <m:t>-l</m:t>
+                  </m:r>
+                </m:e>
+                <m:sub>
+                  <m:r>
+                    <w:rPr>
+                      <w:rFonts w:ascii="Cambria Math" w:hAnsi="Cambria Math"/>
+                      <w:lang w:val="en-US"/>
+                    </w:rPr>
+                    <m:t>-</m:t>
+                  </m:r>
+                </m:sub>
+              </m:sSub>
+            </m:num>
+            <m:den>
+              <m:r>
+                <w:rPr>
+                  <w:rFonts w:ascii="Cambria Math" w:hAnsi="Cambria Math"/>
+                  <w:lang w:val="en-US"/>
+                </w:rPr>
+                <m:t>2</m:t>
+              </m:r>
+              <m:d>
+                <m:dPr>
+                  <m:ctrlPr>
+                    <w:rPr>
+                      <w:rFonts w:ascii="Cambria Math" w:hAnsi="Cambria Math"/>
+                      <w:i/>
+                      <w:lang w:val="en-US"/>
+                    </w:rPr>
+                  </m:ctrlPr>
+                </m:dPr>
+                <m:e>
+                  <m:f>
+                    <m:fPr>
+                      <m:ctrlPr>
+                        <w:rPr>
+                          <w:rFonts w:ascii="Cambria Math" w:hAnsi="Cambria Math"/>
+                          <w:i/>
+                          <w:lang w:val="en-US"/>
+                        </w:rPr>
+                      </m:ctrlPr>
+                    </m:fPr>
+                    <m:num>
+                      <m:r>
+                        <w:rPr>
+                          <w:rFonts w:ascii="Cambria Math" w:hAnsi="Cambria Math"/>
+                          <w:lang w:val="en-US"/>
+                        </w:rPr>
+                        <m:t>1</m:t>
+                      </m:r>
+                    </m:num>
+                    <m:den>
+                      <m:sSup>
+                        <m:sSupPr>
+                          <m:ctrlPr>
+                            <w:rPr>
+                              <w:rFonts w:ascii="Cambria Math" w:hAnsi="Cambria Math"/>
+                              <w:i/>
+                              <w:lang w:val="en-US"/>
+                            </w:rPr>
+                          </m:ctrlPr>
+                        </m:sSupPr>
+                        <m:e>
+                          <m:r>
+                            <w:rPr>
+                              <w:rFonts w:ascii="Cambria Math" w:hAnsi="Cambria Math"/>
+                              <w:lang w:val="en-US"/>
+                            </w:rPr>
+                            <m:t>N</m:t>
+                          </m:r>
+                        </m:e>
+                        <m:sup>
+                          <m:r>
+                            <w:rPr>
+                              <w:rFonts w:ascii="Cambria Math" w:hAnsi="Cambria Math"/>
+                              <w:lang w:val="en-US"/>
+                            </w:rPr>
+                            <m:t>'</m:t>
+                          </m:r>
+                        </m:sup>
+                      </m:sSup>
+                      <m:d>
+                        <m:dPr>
+                          <m:ctrlPr>
+                            <w:rPr>
+                              <w:rFonts w:ascii="Cambria Math" w:hAnsi="Cambria Math"/>
+                              <w:i/>
+                              <w:lang w:val="en-US"/>
+                            </w:rPr>
+                          </m:ctrlPr>
+                        </m:dPr>
+                        <m:e>
+                          <m:sSub>
+                            <m:sSubPr>
+                              <m:ctrlPr>
+                                <w:rPr>
+                                  <w:rFonts w:ascii="Cambria Math" w:hAnsi="Cambria Math"/>
+                                  <w:i/>
+                                  <w:lang w:val="en-US"/>
+                                </w:rPr>
+                              </m:ctrlPr>
+                            </m:sSubPr>
+                            <m:e>
+                              <m:r>
+                                <w:rPr>
+                                  <w:rFonts w:ascii="Cambria Math" w:hAnsi="Cambria Math"/>
+                                  <w:lang w:val="en-US"/>
+                                </w:rPr>
+                                <m:t>l</m:t>
+                              </m:r>
+                            </m:e>
+                            <m:sub>
+                              <m:r>
+                                <w:rPr>
+                                  <w:rFonts w:ascii="Cambria Math" w:hAnsi="Cambria Math"/>
+                                  <w:lang w:val="en-US"/>
+                                </w:rPr>
+                                <m:t>+</m:t>
+                              </m:r>
+                            </m:sub>
+                          </m:sSub>
+                        </m:e>
+                      </m:d>
+                    </m:den>
+                  </m:f>
+                  <m:r>
+                    <w:rPr>
+                      <w:rFonts w:ascii="Cambria Math" w:hAnsi="Cambria Math"/>
+                      <w:lang w:val="en-US"/>
+                    </w:rPr>
+                    <m:t>-</m:t>
+                  </m:r>
+                  <m:f>
+                    <m:fPr>
+                      <m:ctrlPr>
+                        <w:rPr>
+                          <w:rFonts w:ascii="Cambria Math" w:hAnsi="Cambria Math"/>
+                          <w:i/>
+                          <w:lang w:val="en-US"/>
+                        </w:rPr>
+                      </m:ctrlPr>
+                    </m:fPr>
+                    <m:num>
+                      <m:r>
+                        <w:rPr>
+                          <w:rFonts w:ascii="Cambria Math" w:hAnsi="Cambria Math"/>
+                          <w:lang w:val="en-US"/>
+                        </w:rPr>
+                        <m:t>1</m:t>
+                      </m:r>
+                    </m:num>
+                    <m:den>
+                      <m:sSup>
+                        <m:sSupPr>
+                          <m:ctrlPr>
+                            <w:rPr>
+                              <w:rFonts w:ascii="Cambria Math" w:hAnsi="Cambria Math"/>
+                              <w:i/>
+                              <w:lang w:val="en-US"/>
+                            </w:rPr>
+                          </m:ctrlPr>
+                        </m:sSupPr>
+                        <m:e>
+                          <m:r>
+                            <w:rPr>
+                              <w:rFonts w:ascii="Cambria Math" w:hAnsi="Cambria Math"/>
+                              <w:lang w:val="en-US"/>
+                            </w:rPr>
+                            <m:t>N</m:t>
+                          </m:r>
+                        </m:e>
+                        <m:sup>
+                          <m:r>
+                            <w:rPr>
+                              <w:rFonts w:ascii="Cambria Math" w:hAnsi="Cambria Math"/>
+                              <w:lang w:val="en-US"/>
+                            </w:rPr>
+                            <m:t>'</m:t>
+                          </m:r>
+                        </m:sup>
+                      </m:sSup>
+                      <m:d>
+                        <m:dPr>
+                          <m:ctrlPr>
+                            <w:rPr>
+                              <w:rFonts w:ascii="Cambria Math" w:hAnsi="Cambria Math"/>
+                              <w:i/>
+                              <w:lang w:val="en-US"/>
+                            </w:rPr>
+                          </m:ctrlPr>
+                        </m:dPr>
+                        <m:e>
+                          <m:sSub>
+                            <m:sSubPr>
+                              <m:ctrlPr>
+                                <w:rPr>
+                                  <w:rFonts w:ascii="Cambria Math" w:hAnsi="Cambria Math"/>
+                                  <w:i/>
+                                  <w:lang w:val="en-US"/>
+                                </w:rPr>
+                              </m:ctrlPr>
+                            </m:sSubPr>
+                            <m:e>
+                              <m:r>
+                                <w:rPr>
+                                  <w:rFonts w:ascii="Cambria Math" w:hAnsi="Cambria Math"/>
+                                  <w:lang w:val="en-US"/>
+                                </w:rPr>
+                                <m:t>l</m:t>
+                              </m:r>
+                            </m:e>
+                            <m:sub>
+                              <m:r>
+                                <w:rPr>
+                                  <w:rFonts w:ascii="Cambria Math" w:hAnsi="Cambria Math"/>
+                                  <w:lang w:val="en-US"/>
+                                </w:rPr>
+                                <m:t>-</m:t>
+                              </m:r>
+                            </m:sub>
+                          </m:sSub>
+                        </m:e>
+                      </m:d>
+                    </m:den>
+                  </m:f>
+                </m:e>
+              </m:d>
+              <m:r>
+                <w:rPr>
+                  <w:rFonts w:ascii="Cambria Math" w:hAnsi="Cambria Math"/>
+                  <w:lang w:val="en-US"/>
+                </w:rPr>
+                <m:t>-1</m:t>
+              </m:r>
+            </m:den>
+          </m:f>
+        </m:oMath>
+      </m:oMathPara>
+    </w:p>
+    <w:p>
+      <w:pPr>
+        <w:rPr>
+          <w:lang w:val="en-US"/>
+        </w:rPr>
+      </w:pPr>
+      <m:oMathPara>
+        <m:oMath>
+          <m:r>
+            <w:rPr>
+              <w:rFonts w:ascii="Cambria Math" w:hAnsi="Cambria Math"/>
+              <w:lang w:val="en-US"/>
+            </w:rPr>
+            <m:t>2</m:t>
+          </m:r>
+          <m:d>
+            <m:dPr>
+              <m:ctrlPr>
+                <w:rPr>
+                  <w:rFonts w:ascii="Cambria Math" w:hAnsi="Cambria Math"/>
+                  <w:i/>
+                  <w:lang w:val="en-US"/>
+                </w:rPr>
+              </m:ctrlPr>
+            </m:dPr>
+            <m:e>
+              <m:r>
+                <w:rPr>
+                  <w:rFonts w:ascii="Cambria Math" w:hAnsi="Cambria Math"/>
+                  <w:lang w:val="en-US"/>
+                </w:rPr>
+                <m:t>α+</m:t>
+              </m:r>
+              <m:sSub>
+                <m:sSubPr>
+                  <m:ctrlPr>
+                    <w:rPr>
+                      <w:rFonts w:ascii="Cambria Math" w:hAnsi="Cambria Math"/>
+                      <w:i/>
+                      <w:lang w:val="en-US"/>
+                    </w:rPr>
+                  </m:ctrlPr>
+                </m:sSubPr>
+                <m:e>
+                  <m:r>
+                    <w:rPr>
+                      <w:rFonts w:ascii="Cambria Math" w:hAnsi="Cambria Math"/>
+                      <w:lang w:val="en-US"/>
+                    </w:rPr>
+                    <m:t>k</m:t>
+                  </m:r>
+                </m:e>
+                <m:sub>
+                  <m:r>
+                    <w:rPr>
+                      <w:rFonts w:ascii="Cambria Math" w:hAnsi="Cambria Math"/>
+                      <w:lang w:val="en-US"/>
+                    </w:rPr>
+                    <m:t>+</m:t>
+                  </m:r>
+                </m:sub>
+              </m:sSub>
+            </m:e>
+          </m:d>
+          <m:d>
+            <m:dPr>
+              <m:ctrlPr>
+                <w:rPr>
+                  <w:rFonts w:ascii="Cambria Math" w:hAnsi="Cambria Math"/>
+                  <w:i/>
+                  <w:lang w:val="en-US"/>
+                </w:rPr>
+              </m:ctrlPr>
+            </m:dPr>
+            <m:e>
+              <m:f>
+                <m:fPr>
+                  <m:ctrlPr>
+                    <w:rPr>
+                      <w:rFonts w:ascii="Cambria Math" w:hAnsi="Cambria Math"/>
+                      <w:i/>
+                      <w:lang w:val="en-US"/>
+                    </w:rPr>
+                  </m:ctrlPr>
+                </m:fPr>
+                <m:num>
+                  <m:r>
+                    <w:rPr>
+                      <w:rFonts w:ascii="Cambria Math" w:hAnsi="Cambria Math"/>
+                      <w:lang w:val="en-US"/>
+                    </w:rPr>
+                    <m:t>1</m:t>
+                  </m:r>
+                </m:num>
+                <m:den>
+                  <m:sSup>
+                    <m:sSupPr>
+                      <m:ctrlPr>
+                        <w:rPr>
+                          <w:rFonts w:ascii="Cambria Math" w:hAnsi="Cambria Math"/>
+                          <w:i/>
+                          <w:lang w:val="en-US"/>
+                        </w:rPr>
+                      </m:ctrlPr>
+                    </m:sSupPr>
+                    <m:e>
+                      <m:r>
+                        <w:rPr>
+                          <w:rFonts w:ascii="Cambria Math" w:hAnsi="Cambria Math"/>
+                          <w:lang w:val="en-US"/>
+                        </w:rPr>
+                        <m:t>N</m:t>
+                      </m:r>
+                    </m:e>
+                    <m:sup>
+                      <m:r>
+                        <w:rPr>
+                          <w:rFonts w:ascii="Cambria Math" w:hAnsi="Cambria Math"/>
+                          <w:lang w:val="en-US"/>
+                        </w:rPr>
+                        <m:t>'</m:t>
+                      </m:r>
+                    </m:sup>
+                  </m:sSup>
+                  <m:d>
+                    <m:dPr>
+                      <m:ctrlPr>
+                        <w:rPr>
+                          <w:rFonts w:ascii="Cambria Math" w:hAnsi="Cambria Math"/>
+                          <w:i/>
+                          <w:lang w:val="en-US"/>
+                        </w:rPr>
+                      </m:ctrlPr>
+                    </m:dPr>
+                    <m:e>
+                      <m:sSub>
+                        <m:sSubPr>
+                          <m:ctrlPr>
+                            <w:rPr>
+                              <w:rFonts w:ascii="Cambria Math" w:hAnsi="Cambria Math"/>
+                              <w:i/>
+                              <w:lang w:val="en-US"/>
+                            </w:rPr>
+                          </m:ctrlPr>
+                        </m:sSubPr>
+                        <m:e>
+                          <m:r>
+                            <w:rPr>
+                              <w:rFonts w:ascii="Cambria Math" w:hAnsi="Cambria Math"/>
+                              <w:lang w:val="en-US"/>
+                            </w:rPr>
+                            <m:t>l</m:t>
+                          </m:r>
+                        </m:e>
+                        <m:sub>
+                          <m:r>
+                            <w:rPr>
+                              <w:rFonts w:ascii="Cambria Math" w:hAnsi="Cambria Math"/>
+                              <w:lang w:val="en-US"/>
+                            </w:rPr>
+                            <m:t>+</m:t>
+                          </m:r>
+                        </m:sub>
+                      </m:sSub>
+                    </m:e>
+                  </m:d>
+                </m:den>
+              </m:f>
+              <m:r>
+                <w:rPr>
+                  <w:rFonts w:ascii="Cambria Math" w:hAnsi="Cambria Math"/>
+                  <w:lang w:val="en-US"/>
+                </w:rPr>
+                <m:t>-</m:t>
+              </m:r>
+              <m:f>
+                <m:fPr>
+                  <m:ctrlPr>
+                    <w:rPr>
+                      <w:rFonts w:ascii="Cambria Math" w:hAnsi="Cambria Math"/>
+                      <w:i/>
+                      <w:lang w:val="en-US"/>
+                    </w:rPr>
+                  </m:ctrlPr>
+                </m:fPr>
+                <m:num>
+                  <m:r>
+                    <w:rPr>
+                      <w:rFonts w:ascii="Cambria Math" w:hAnsi="Cambria Math"/>
+                      <w:lang w:val="en-US"/>
+                    </w:rPr>
+                    <m:t>1</m:t>
+                  </m:r>
+                </m:num>
+                <m:den>
+                  <m:r>
+                    <w:rPr>
+                      <w:rFonts w:ascii="Cambria Math" w:hAnsi="Cambria Math"/>
+                      <w:lang w:val="en-US"/>
+                    </w:rPr>
+                    <m:t>4</m:t>
+                  </m:r>
+                </m:den>
+              </m:f>
+            </m:e>
+          </m:d>
+          <m:r>
+            <w:rPr>
+              <w:rFonts w:ascii="Cambria Math" w:hAnsi="Cambria Math"/>
+              <w:lang w:val="en-US"/>
+            </w:rPr>
+            <m:t>-</m:t>
+          </m:r>
+          <m:sSub>
+            <m:sSubPr>
+              <m:ctrlPr>
+                <w:rPr>
+                  <w:rFonts w:ascii="Cambria Math" w:hAnsi="Cambria Math"/>
+                  <w:i/>
+                  <w:lang w:val="en-US"/>
+                </w:rPr>
+              </m:ctrlPr>
+            </m:sSubPr>
+            <m:e>
+              <m:r>
+                <w:rPr>
+                  <w:rFonts w:ascii="Cambria Math" w:hAnsi="Cambria Math"/>
+                  <w:lang w:val="en-US"/>
+                </w:rPr>
+                <m:t>l</m:t>
+              </m:r>
+            </m:e>
+            <m:sub>
+              <m:r>
+                <w:rPr>
+                  <w:rFonts w:ascii="Cambria Math" w:hAnsi="Cambria Math"/>
+                  <w:lang w:val="en-US"/>
+                </w:rPr>
+                <m:t>+</m:t>
+              </m:r>
+            </m:sub>
+          </m:sSub>
+          <m:r>
+            <w:rPr>
+              <w:rFonts w:ascii="Cambria Math" w:hAnsi="Cambria Math"/>
+              <w:lang w:val="en-US"/>
+            </w:rPr>
+            <m:t>=</m:t>
+          </m:r>
+          <m:r>
+            <w:rPr>
+              <w:rFonts w:ascii="Cambria Math" w:hAnsi="Cambria Math" w:hint="eastAsia"/>
+              <w:lang w:val="en-US"/>
+            </w:rPr>
+            <m:t xml:space="preserve"> </m:t>
+          </m:r>
+          <m:r>
+            <w:rPr>
+              <w:rFonts w:ascii="Cambria Math" w:hAnsi="Cambria Math"/>
+              <w:lang w:val="en-US"/>
+            </w:rPr>
+            <m:t>2</m:t>
+          </m:r>
+          <m:d>
+            <m:dPr>
+              <m:ctrlPr>
+                <w:rPr>
+                  <w:rFonts w:ascii="Cambria Math" w:hAnsi="Cambria Math"/>
+                  <w:i/>
+                  <w:lang w:val="en-US"/>
+                </w:rPr>
+              </m:ctrlPr>
+            </m:dPr>
+            <m:e>
+              <m:r>
+                <w:rPr>
+                  <w:rFonts w:ascii="Cambria Math" w:hAnsi="Cambria Math"/>
+                  <w:lang w:val="en-US"/>
+                </w:rPr>
+                <m:t>α+</m:t>
+              </m:r>
+              <m:sSub>
+                <m:sSubPr>
+                  <m:ctrlPr>
+                    <w:rPr>
+                      <w:rFonts w:ascii="Cambria Math" w:hAnsi="Cambria Math"/>
+                      <w:i/>
+                      <w:lang w:val="en-US"/>
+                    </w:rPr>
+                  </m:ctrlPr>
+                </m:sSubPr>
+                <m:e>
+                  <m:r>
+                    <w:rPr>
+                      <w:rFonts w:ascii="Cambria Math" w:hAnsi="Cambria Math"/>
+                      <w:lang w:val="en-US"/>
+                    </w:rPr>
+                    <m:t>k</m:t>
+                  </m:r>
+                </m:e>
+                <m:sub>
+                  <m:r>
+                    <w:rPr>
+                      <w:rFonts w:ascii="Cambria Math" w:hAnsi="Cambria Math"/>
+                      <w:lang w:val="en-US"/>
+                    </w:rPr>
+                    <m:t>-</m:t>
+                  </m:r>
+                </m:sub>
+              </m:sSub>
+            </m:e>
+          </m:d>
+          <m:d>
+            <m:dPr>
+              <m:ctrlPr>
+                <w:rPr>
+                  <w:rFonts w:ascii="Cambria Math" w:hAnsi="Cambria Math"/>
+                  <w:i/>
+                  <w:lang w:val="en-US"/>
+                </w:rPr>
+              </m:ctrlPr>
+            </m:dPr>
+            <m:e>
+              <m:f>
+                <m:fPr>
+                  <m:ctrlPr>
+                    <w:rPr>
+                      <w:rFonts w:ascii="Cambria Math" w:hAnsi="Cambria Math"/>
+                      <w:i/>
+                      <w:lang w:val="en-US"/>
+                    </w:rPr>
+                  </m:ctrlPr>
+                </m:fPr>
+                <m:num>
+                  <m:r>
+                    <w:rPr>
+                      <w:rFonts w:ascii="Cambria Math" w:hAnsi="Cambria Math"/>
+                      <w:lang w:val="en-US"/>
+                    </w:rPr>
+                    <m:t>1</m:t>
+                  </m:r>
+                </m:num>
+                <m:den>
+                  <m:sSup>
+                    <m:sSupPr>
+                      <m:ctrlPr>
+                        <w:rPr>
+                          <w:rFonts w:ascii="Cambria Math" w:hAnsi="Cambria Math"/>
+                          <w:i/>
+                          <w:lang w:val="en-US"/>
+                        </w:rPr>
+                      </m:ctrlPr>
+                    </m:sSupPr>
+                    <m:e>
+                      <m:r>
+                        <w:rPr>
+                          <w:rFonts w:ascii="Cambria Math" w:hAnsi="Cambria Math"/>
+                          <w:lang w:val="en-US"/>
+                        </w:rPr>
+                        <m:t>N</m:t>
+                      </m:r>
+                    </m:e>
+                    <m:sup>
+                      <m:r>
+                        <w:rPr>
+                          <w:rFonts w:ascii="Cambria Math" w:hAnsi="Cambria Math"/>
+                          <w:lang w:val="en-US"/>
+                        </w:rPr>
+                        <m:t>'</m:t>
+                      </m:r>
+                    </m:sup>
+                  </m:sSup>
+                  <m:d>
+                    <m:dPr>
+                      <m:ctrlPr>
+                        <w:rPr>
+                          <w:rFonts w:ascii="Cambria Math" w:hAnsi="Cambria Math"/>
+                          <w:i/>
+                          <w:lang w:val="en-US"/>
+                        </w:rPr>
+                      </m:ctrlPr>
+                    </m:dPr>
+                    <m:e>
+                      <m:sSub>
+                        <m:sSubPr>
+                          <m:ctrlPr>
+                            <w:rPr>
+                              <w:rFonts w:ascii="Cambria Math" w:hAnsi="Cambria Math"/>
+                              <w:i/>
+                              <w:lang w:val="en-US"/>
+                            </w:rPr>
+                          </m:ctrlPr>
+                        </m:sSubPr>
+                        <m:e>
+                          <m:r>
+                            <w:rPr>
+                              <w:rFonts w:ascii="Cambria Math" w:hAnsi="Cambria Math"/>
+                              <w:lang w:val="en-US"/>
+                            </w:rPr>
+                            <m:t>l</m:t>
+                          </m:r>
+                        </m:e>
+                        <m:sub>
+                          <m:r>
+                            <w:rPr>
+                              <w:rFonts w:ascii="Cambria Math" w:hAnsi="Cambria Math"/>
+                              <w:lang w:val="en-US"/>
+                            </w:rPr>
+                            <m:t>-</m:t>
+                          </m:r>
+                        </m:sub>
+                      </m:sSub>
+                    </m:e>
+                  </m:d>
+                </m:den>
+              </m:f>
+              <m:r>
+                <w:rPr>
+                  <w:rFonts w:ascii="Cambria Math" w:hAnsi="Cambria Math"/>
+                  <w:lang w:val="en-US"/>
+                </w:rPr>
+                <m:t>+</m:t>
+              </m:r>
+              <m:f>
+                <m:fPr>
+                  <m:ctrlPr>
+                    <w:rPr>
+                      <w:rFonts w:ascii="Cambria Math" w:hAnsi="Cambria Math"/>
+                      <w:i/>
+                      <w:lang w:val="en-US"/>
+                    </w:rPr>
+                  </m:ctrlPr>
+                </m:fPr>
+                <m:num>
+                  <m:r>
+                    <w:rPr>
+                      <w:rFonts w:ascii="Cambria Math" w:hAnsi="Cambria Math"/>
+                      <w:lang w:val="en-US"/>
+                    </w:rPr>
+                    <m:t>1</m:t>
+                  </m:r>
+                </m:num>
+                <m:den>
+                  <m:r>
+                    <w:rPr>
+                      <w:rFonts w:ascii="Cambria Math" w:hAnsi="Cambria Math"/>
+                      <w:lang w:val="en-US"/>
+                    </w:rPr>
+                    <m:t>4</m:t>
+                  </m:r>
+                </m:den>
+              </m:f>
+            </m:e>
+          </m:d>
+          <m:r>
+            <w:rPr>
+              <w:rFonts w:ascii="Cambria Math" w:hAnsi="Cambria Math"/>
+              <w:lang w:val="en-US"/>
+            </w:rPr>
+            <m:t>-</m:t>
+          </m:r>
+          <m:sSub>
+            <m:sSubPr>
+              <m:ctrlPr>
+                <w:rPr>
+                  <w:rFonts w:ascii="Cambria Math" w:hAnsi="Cambria Math"/>
+                  <w:i/>
+                  <w:lang w:val="en-US"/>
+                </w:rPr>
+              </m:ctrlPr>
+            </m:sSubPr>
+            <m:e>
+              <m:r>
+                <w:rPr>
+                  <w:rFonts w:ascii="Cambria Math" w:hAnsi="Cambria Math"/>
+                  <w:lang w:val="en-US"/>
+                </w:rPr>
+                <m:t>l</m:t>
+              </m:r>
+            </m:e>
+            <m:sub>
+              <m:r>
+                <w:rPr>
+                  <w:rFonts w:ascii="Cambria Math" w:hAnsi="Cambria Math"/>
+                  <w:lang w:val="en-US"/>
+                </w:rPr>
+                <m:t>-</m:t>
+              </m:r>
+            </m:sub>
+          </m:sSub>
+        </m:oMath>
+      </m:oMathPara>
+    </w:p>
+    <w:p>
+      <w:pPr>
+        <w:rPr>
+          <w:lang w:val="en-US"/>
+        </w:rPr>
+      </w:pPr>
+    </w:p>
+    <w:p>
+      <w:pPr>
+        <w:rPr>
+          <w:lang w:val="en-US"/>
+        </w:rPr>
+      </w:pPr>
+    </w:p>
+    <w:p>
+      <w:pPr>
         <w:pStyle w:val="ListParagraph"/>
         <w:numPr>
           <w:ilvl w:val="0"/>
@@ -15749,7 +19320,6 @@
         <w:rPr>
           <w:lang w:val="en-US"/>
         </w:rPr>
-        <w:lastRenderedPageBreak/>
         <w:drawing>
           <wp:inline distT="0" distB="0" distL="0" distR="0" wp14:anchorId="275E5A0E" wp14:editId="5D8745E3">
             <wp:extent cx="5943600" cy="1588135"/>

</xml_diff>